<commit_message>
starting work on the solutions as per the requirements in the file
</commit_message>
<xml_diff>
--- a/HTML & CSS/06 Flexbox-Exercise-Resources/06.Flexbox-Exercise.docx
+++ b/HTML & CSS/06 Flexbox-Exercise-Resources/06.Flexbox-Exercise.docx
@@ -1,6 +1,6 @@
 
 <file path=word/document.xml><?xml version="1.0" encoding="utf-8"?>
-<w:document xmlns:wpc="http://schemas.microsoft.com/office/word/2010/wordprocessingCanvas" xmlns:cx="http://schemas.microsoft.com/office/drawing/2014/chartex" xmlns:cx1="http://schemas.microsoft.com/office/drawing/2015/9/8/chartex" xmlns:cx2="http://schemas.microsoft.com/office/drawing/2015/10/21/chartex" xmlns:cx3="http://schemas.microsoft.com/office/drawing/2016/5/9/chartex" xmlns:cx4="http://schemas.microsoft.com/office/drawing/2016/5/10/chartex" xmlns:cx5="http://schemas.microsoft.com/office/drawing/2016/5/11/chartex" xmlns:cx6="http://schemas.microsoft.com/office/drawing/2016/5/12/chartex" xmlns:cx7="http://schemas.microsoft.com/office/drawing/2016/5/13/chartex" xmlns:cx8="http://schemas.microsoft.com/office/drawing/2016/5/14/chartex" xmlns:mc="http://schemas.openxmlformats.org/markup-compatibility/2006" xmlns:aink="http://schemas.microsoft.com/office/drawing/2016/ink" xmlns:am3d="http://schemas.microsoft.com/office/drawing/2017/model3d" xmlns:o="urn:schemas-microsoft-com:office:office" xmlns:r="http://schemas.openxmlformats.org/officeDocument/2006/relationships" xmlns:m="http://schemas.openxmlformats.org/officeDocument/2006/math" xmlns:v="urn:schemas-microsoft-com:vml" xmlns:wp14="http://schemas.microsoft.com/office/word/2010/wordprocessingDrawing" xmlns:wp="http://schemas.openxmlformats.org/drawingml/2006/wordprocessingDrawing" xmlns:w10="urn:schemas-microsoft-com:office:word" xmlns:w="http://schemas.openxmlformats.org/wordprocessingml/2006/main" xmlns:w14="http://schemas.microsoft.com/office/word/2010/wordml" xmlns:w15="http://schemas.microsoft.com/office/word/2012/wordml" xmlns:w16cex="http://schemas.microsoft.com/office/word/2018/wordml/cex" xmlns:w16cid="http://schemas.microsoft.com/office/word/2016/wordml/cid" xmlns:w16="http://schemas.microsoft.com/office/word/2018/wordml" xmlns:w16sdtdh="http://schemas.microsoft.com/office/word/2020/wordml/sdtdatahash" xmlns:w16se="http://schemas.microsoft.com/office/word/2015/wordml/symex" xmlns:wpg="http://schemas.microsoft.com/office/word/2010/wordprocessingGroup" xmlns:wpi="http://schemas.microsoft.com/office/word/2010/wordprocessingInk" xmlns:wne="http://schemas.microsoft.com/office/word/2006/wordml" xmlns:wps="http://schemas.microsoft.com/office/word/2010/wordprocessingShape" mc:Ignorable="w14 w15 w16se w16cid w16 w16cex w16sdtdh wp14">
+<w:document xmlns:wpc="http://schemas.microsoft.com/office/word/2010/wordprocessingCanvas" xmlns:cx="http://schemas.microsoft.com/office/drawing/2014/chartex" xmlns:cx1="http://schemas.microsoft.com/office/drawing/2015/9/8/chartex" xmlns:cx2="http://schemas.microsoft.com/office/drawing/2015/10/21/chartex" xmlns:cx3="http://schemas.microsoft.com/office/drawing/2016/5/9/chartex" xmlns:cx4="http://schemas.microsoft.com/office/drawing/2016/5/10/chartex" xmlns:cx5="http://schemas.microsoft.com/office/drawing/2016/5/11/chartex" xmlns:cx6="http://schemas.microsoft.com/office/drawing/2016/5/12/chartex" xmlns:cx7="http://schemas.microsoft.com/office/drawing/2016/5/13/chartex" xmlns:cx8="http://schemas.microsoft.com/office/drawing/2016/5/14/chartex" xmlns:mc="http://schemas.openxmlformats.org/markup-compatibility/2006" xmlns:aink="http://schemas.microsoft.com/office/drawing/2016/ink" xmlns:am3d="http://schemas.microsoft.com/office/drawing/2017/model3d" xmlns:o="urn:schemas-microsoft-com:office:office" xmlns:oel="http://schemas.microsoft.com/office/2019/extlst" xmlns:r="http://schemas.openxmlformats.org/officeDocument/2006/relationships" xmlns:m="http://schemas.openxmlformats.org/officeDocument/2006/math" xmlns:v="urn:schemas-microsoft-com:vml" xmlns:wp14="http://schemas.microsoft.com/office/word/2010/wordprocessingDrawing" xmlns:wp="http://schemas.openxmlformats.org/drawingml/2006/wordprocessingDrawing" xmlns:w10="urn:schemas-microsoft-com:office:word" xmlns:w="http://schemas.openxmlformats.org/wordprocessingml/2006/main" xmlns:w14="http://schemas.microsoft.com/office/word/2010/wordml" xmlns:w15="http://schemas.microsoft.com/office/word/2012/wordml" xmlns:w16cex="http://schemas.microsoft.com/office/word/2018/wordml/cex" xmlns:w16cid="http://schemas.microsoft.com/office/word/2016/wordml/cid" xmlns:w16="http://schemas.microsoft.com/office/word/2018/wordml" xmlns:w16sdtdh="http://schemas.microsoft.com/office/word/2020/wordml/sdtdatahash" xmlns:w16se="http://schemas.microsoft.com/office/word/2015/wordml/symex" xmlns:wpg="http://schemas.microsoft.com/office/word/2010/wordprocessingGroup" xmlns:wpi="http://schemas.microsoft.com/office/word/2010/wordprocessingInk" xmlns:wne="http://schemas.microsoft.com/office/word/2006/wordml" xmlns:wps="http://schemas.microsoft.com/office/word/2010/wordprocessingShape" mc:Ignorable="w14 w15 w16se w16cid w16 w16cex w16sdtdh wp14">
   <w:body>
     <w:p>
       <w:pPr>
@@ -194,6 +194,7 @@
           <w:rStyle w:val="ab"/>
           <w:b w:val="0"/>
           <w:bCs w:val="0"/>
+          <w:highlight w:val="green"/>
           <w:lang w:val="bg-BG"/>
         </w:rPr>
       </w:pPr>
@@ -201,6 +202,7 @@
         <w:rPr>
           <w:rFonts w:cstheme="minorHAnsi"/>
           <w:color w:val="000000"/>
+          <w:highlight w:val="green"/>
         </w:rPr>
         <w:t>Change the document </w:t>
       </w:r>
@@ -209,6 +211,7 @@
           <w:rStyle w:val="ab"/>
           <w:rFonts w:cstheme="minorHAnsi"/>
           <w:color w:val="000000"/>
+          <w:highlight w:val="green"/>
         </w:rPr>
         <w:t>title</w:t>
       </w:r>
@@ -216,6 +219,7 @@
         <w:rPr>
           <w:rFonts w:cstheme="minorHAnsi"/>
           <w:color w:val="000000"/>
+          <w:highlight w:val="green"/>
         </w:rPr>
         <w:t> to "</w:t>
       </w:r>
@@ -225,6 +229,7 @@
           <w:b/>
           <w:bCs/>
           <w:color w:val="000000"/>
+          <w:highlight w:val="green"/>
         </w:rPr>
         <w:t>Flexbox Layout</w:t>
       </w:r>
@@ -235,6 +240,7 @@
           <w:b w:val="0"/>
           <w:bCs w:val="0"/>
           <w:color w:val="000000"/>
+          <w:highlight w:val="green"/>
         </w:rPr>
         <w:t>"</w:t>
       </w:r>
@@ -268,6 +274,7 @@
           <w:color w:val="000000"/>
           <w:sz w:val="22"/>
           <w:szCs w:val="22"/>
+          <w:highlight w:val="green"/>
           <w:lang w:val="bg-BG"/>
         </w:rPr>
       </w:pPr>
@@ -277,6 +284,7 @@
           <w:color w:val="000000"/>
           <w:sz w:val="22"/>
           <w:szCs w:val="22"/>
+          <w:highlight w:val="green"/>
           <w:lang w:val="en-US"/>
         </w:rPr>
         <w:t>Create </w:t>
@@ -284,6 +292,7 @@
       <w:r>
         <w:rPr>
           <w:rStyle w:val="CodeChar"/>
+          <w:highlight w:val="green"/>
           <w:lang w:val="en-US"/>
         </w:rPr>
         <w:t>header</w:t>
@@ -294,6 +303,7 @@
           <w:color w:val="000000"/>
           <w:sz w:val="22"/>
           <w:szCs w:val="22"/>
+          <w:highlight w:val="green"/>
           <w:lang w:val="en-US"/>
         </w:rPr>
         <w:t>, </w:t>
@@ -301,6 +311,7 @@
       <w:r>
         <w:rPr>
           <w:rStyle w:val="CodeChar"/>
+          <w:highlight w:val="green"/>
           <w:lang w:val="en-US"/>
         </w:rPr>
         <w:t>main</w:t>
@@ -311,6 +322,7 @@
           <w:color w:val="000000"/>
           <w:sz w:val="22"/>
           <w:szCs w:val="22"/>
+          <w:highlight w:val="green"/>
           <w:lang w:val="en-US"/>
         </w:rPr>
         <w:t>, </w:t>
@@ -318,6 +330,7 @@
       <w:r>
         <w:rPr>
           <w:rStyle w:val="CodeChar"/>
+          <w:highlight w:val="green"/>
           <w:lang w:val="en-US"/>
         </w:rPr>
         <w:t>aside</w:t>
@@ -329,6 +342,7 @@
           <w:color w:val="000000"/>
           <w:sz w:val="22"/>
           <w:szCs w:val="22"/>
+          <w:highlight w:val="green"/>
           <w:lang w:val="en-US"/>
         </w:rPr>
         <w:t> </w:t>
@@ -339,6 +353,7 @@
           <w:color w:val="000000"/>
           <w:sz w:val="22"/>
           <w:szCs w:val="22"/>
+          <w:highlight w:val="green"/>
           <w:lang w:val="en-US"/>
         </w:rPr>
         <w:t>and </w:t>
@@ -346,6 +361,7 @@
       <w:r>
         <w:rPr>
           <w:rStyle w:val="CodeChar"/>
+          <w:highlight w:val="green"/>
           <w:lang w:val="en-US"/>
         </w:rPr>
         <w:t>footer</w:t>
@@ -357,6 +373,7 @@
           <w:color w:val="000000"/>
           <w:sz w:val="22"/>
           <w:szCs w:val="22"/>
+          <w:highlight w:val="green"/>
           <w:lang w:val="en-US"/>
         </w:rPr>
         <w:t> </w:t>
@@ -367,6 +384,7 @@
           <w:color w:val="000000"/>
           <w:sz w:val="22"/>
           <w:szCs w:val="22"/>
+          <w:highlight w:val="green"/>
           <w:lang w:val="en-US"/>
         </w:rPr>
         <w:t>elements</w:t>
@@ -7141,7 +7159,7 @@
 </file>
 
 <file path=word/endnotes.xml><?xml version="1.0" encoding="utf-8"?>
-<w:endnotes xmlns:wpc="http://schemas.microsoft.com/office/word/2010/wordprocessingCanvas" xmlns:cx="http://schemas.microsoft.com/office/drawing/2014/chartex" xmlns:cx1="http://schemas.microsoft.com/office/drawing/2015/9/8/chartex" xmlns:cx2="http://schemas.microsoft.com/office/drawing/2015/10/21/chartex" xmlns:cx3="http://schemas.microsoft.com/office/drawing/2016/5/9/chartex" xmlns:cx4="http://schemas.microsoft.com/office/drawing/2016/5/10/chartex" xmlns:cx5="http://schemas.microsoft.com/office/drawing/2016/5/11/chartex" xmlns:cx6="http://schemas.microsoft.com/office/drawing/2016/5/12/chartex" xmlns:cx7="http://schemas.microsoft.com/office/drawing/2016/5/13/chartex" xmlns:cx8="http://schemas.microsoft.com/office/drawing/2016/5/14/chartex" xmlns:mc="http://schemas.openxmlformats.org/markup-compatibility/2006" xmlns:aink="http://schemas.microsoft.com/office/drawing/2016/ink" xmlns:am3d="http://schemas.microsoft.com/office/drawing/2017/model3d" xmlns:o="urn:schemas-microsoft-com:office:office" xmlns:r="http://schemas.openxmlformats.org/officeDocument/2006/relationships" xmlns:m="http://schemas.openxmlformats.org/officeDocument/2006/math" xmlns:v="urn:schemas-microsoft-com:vml" xmlns:wp14="http://schemas.microsoft.com/office/word/2010/wordprocessingDrawing" xmlns:wp="http://schemas.openxmlformats.org/drawingml/2006/wordprocessingDrawing" xmlns:w10="urn:schemas-microsoft-com:office:word" xmlns:w="http://schemas.openxmlformats.org/wordprocessingml/2006/main" xmlns:w14="http://schemas.microsoft.com/office/word/2010/wordml" xmlns:w15="http://schemas.microsoft.com/office/word/2012/wordml" xmlns:w16cex="http://schemas.microsoft.com/office/word/2018/wordml/cex" xmlns:w16cid="http://schemas.microsoft.com/office/word/2016/wordml/cid" xmlns:w16="http://schemas.microsoft.com/office/word/2018/wordml" xmlns:w16sdtdh="http://schemas.microsoft.com/office/word/2020/wordml/sdtdatahash" xmlns:w16se="http://schemas.microsoft.com/office/word/2015/wordml/symex" xmlns:wpg="http://schemas.microsoft.com/office/word/2010/wordprocessingGroup" xmlns:wpi="http://schemas.microsoft.com/office/word/2010/wordprocessingInk" xmlns:wne="http://schemas.microsoft.com/office/word/2006/wordml" xmlns:wps="http://schemas.microsoft.com/office/word/2010/wordprocessingShape" mc:Ignorable="w14 w15 w16se w16cid w16 w16cex w16sdtdh wp14">
+<w:endnotes xmlns:wpc="http://schemas.microsoft.com/office/word/2010/wordprocessingCanvas" xmlns:cx="http://schemas.microsoft.com/office/drawing/2014/chartex" xmlns:cx1="http://schemas.microsoft.com/office/drawing/2015/9/8/chartex" xmlns:cx2="http://schemas.microsoft.com/office/drawing/2015/10/21/chartex" xmlns:cx3="http://schemas.microsoft.com/office/drawing/2016/5/9/chartex" xmlns:cx4="http://schemas.microsoft.com/office/drawing/2016/5/10/chartex" xmlns:cx5="http://schemas.microsoft.com/office/drawing/2016/5/11/chartex" xmlns:cx6="http://schemas.microsoft.com/office/drawing/2016/5/12/chartex" xmlns:cx7="http://schemas.microsoft.com/office/drawing/2016/5/13/chartex" xmlns:cx8="http://schemas.microsoft.com/office/drawing/2016/5/14/chartex" xmlns:mc="http://schemas.openxmlformats.org/markup-compatibility/2006" xmlns:aink="http://schemas.microsoft.com/office/drawing/2016/ink" xmlns:am3d="http://schemas.microsoft.com/office/drawing/2017/model3d" xmlns:o="urn:schemas-microsoft-com:office:office" xmlns:oel="http://schemas.microsoft.com/office/2019/extlst" xmlns:r="http://schemas.openxmlformats.org/officeDocument/2006/relationships" xmlns:m="http://schemas.openxmlformats.org/officeDocument/2006/math" xmlns:v="urn:schemas-microsoft-com:vml" xmlns:wp14="http://schemas.microsoft.com/office/word/2010/wordprocessingDrawing" xmlns:wp="http://schemas.openxmlformats.org/drawingml/2006/wordprocessingDrawing" xmlns:w10="urn:schemas-microsoft-com:office:word" xmlns:w="http://schemas.openxmlformats.org/wordprocessingml/2006/main" xmlns:w14="http://schemas.microsoft.com/office/word/2010/wordml" xmlns:w15="http://schemas.microsoft.com/office/word/2012/wordml" xmlns:w16cex="http://schemas.microsoft.com/office/word/2018/wordml/cex" xmlns:w16cid="http://schemas.microsoft.com/office/word/2016/wordml/cid" xmlns:w16="http://schemas.microsoft.com/office/word/2018/wordml" xmlns:w16sdtdh="http://schemas.microsoft.com/office/word/2020/wordml/sdtdatahash" xmlns:w16se="http://schemas.microsoft.com/office/word/2015/wordml/symex" xmlns:wpg="http://schemas.microsoft.com/office/word/2010/wordprocessingGroup" xmlns:wpi="http://schemas.microsoft.com/office/word/2010/wordprocessingInk" xmlns:wne="http://schemas.microsoft.com/office/word/2006/wordml" xmlns:wps="http://schemas.microsoft.com/office/word/2010/wordprocessingShape" mc:Ignorable="w14 w15 w16se w16cid w16 w16cex w16sdtdh wp14">
   <w:endnote w:type="separator" w:id="-1">
     <w:p>
       <w:pPr>
@@ -7166,7 +7184,7 @@
 </file>
 
 <file path=word/footer1.xml><?xml version="1.0" encoding="utf-8"?>
-<w:ftr xmlns:wpc="http://schemas.microsoft.com/office/word/2010/wordprocessingCanvas" xmlns:cx="http://schemas.microsoft.com/office/drawing/2014/chartex" xmlns:cx1="http://schemas.microsoft.com/office/drawing/2015/9/8/chartex" xmlns:cx2="http://schemas.microsoft.com/office/drawing/2015/10/21/chartex" xmlns:cx3="http://schemas.microsoft.com/office/drawing/2016/5/9/chartex" xmlns:cx4="http://schemas.microsoft.com/office/drawing/2016/5/10/chartex" xmlns:cx5="http://schemas.microsoft.com/office/drawing/2016/5/11/chartex" xmlns:cx6="http://schemas.microsoft.com/office/drawing/2016/5/12/chartex" xmlns:cx7="http://schemas.microsoft.com/office/drawing/2016/5/13/chartex" xmlns:cx8="http://schemas.microsoft.com/office/drawing/2016/5/14/chartex" xmlns:mc="http://schemas.openxmlformats.org/markup-compatibility/2006" xmlns:aink="http://schemas.microsoft.com/office/drawing/2016/ink" xmlns:am3d="http://schemas.microsoft.com/office/drawing/2017/model3d" xmlns:o="urn:schemas-microsoft-com:office:office" xmlns:r="http://schemas.openxmlformats.org/officeDocument/2006/relationships" xmlns:m="http://schemas.openxmlformats.org/officeDocument/2006/math" xmlns:v="urn:schemas-microsoft-com:vml" xmlns:wp14="http://schemas.microsoft.com/office/word/2010/wordprocessingDrawing" xmlns:wp="http://schemas.openxmlformats.org/drawingml/2006/wordprocessingDrawing" xmlns:w10="urn:schemas-microsoft-com:office:word" xmlns:w="http://schemas.openxmlformats.org/wordprocessingml/2006/main" xmlns:w14="http://schemas.microsoft.com/office/word/2010/wordml" xmlns:w15="http://schemas.microsoft.com/office/word/2012/wordml" xmlns:w16cex="http://schemas.microsoft.com/office/word/2018/wordml/cex" xmlns:w16cid="http://schemas.microsoft.com/office/word/2016/wordml/cid" xmlns:w16="http://schemas.microsoft.com/office/word/2018/wordml" xmlns:w16sdtdh="http://schemas.microsoft.com/office/word/2020/wordml/sdtdatahash" xmlns:w16se="http://schemas.microsoft.com/office/word/2015/wordml/symex" xmlns:wpg="http://schemas.microsoft.com/office/word/2010/wordprocessingGroup" xmlns:wpi="http://schemas.microsoft.com/office/word/2010/wordprocessingInk" xmlns:wne="http://schemas.microsoft.com/office/word/2006/wordml" xmlns:wps="http://schemas.microsoft.com/office/word/2010/wordprocessingShape" mc:Ignorable="w14 w15 w16se w16cid w16 w16cex w16sdtdh wp14">
+<w:ftr xmlns:wpc="http://schemas.microsoft.com/office/word/2010/wordprocessingCanvas" xmlns:cx="http://schemas.microsoft.com/office/drawing/2014/chartex" xmlns:cx1="http://schemas.microsoft.com/office/drawing/2015/9/8/chartex" xmlns:cx2="http://schemas.microsoft.com/office/drawing/2015/10/21/chartex" xmlns:cx3="http://schemas.microsoft.com/office/drawing/2016/5/9/chartex" xmlns:cx4="http://schemas.microsoft.com/office/drawing/2016/5/10/chartex" xmlns:cx5="http://schemas.microsoft.com/office/drawing/2016/5/11/chartex" xmlns:cx6="http://schemas.microsoft.com/office/drawing/2016/5/12/chartex" xmlns:cx7="http://schemas.microsoft.com/office/drawing/2016/5/13/chartex" xmlns:cx8="http://schemas.microsoft.com/office/drawing/2016/5/14/chartex" xmlns:mc="http://schemas.openxmlformats.org/markup-compatibility/2006" xmlns:aink="http://schemas.microsoft.com/office/drawing/2016/ink" xmlns:am3d="http://schemas.microsoft.com/office/drawing/2017/model3d" xmlns:o="urn:schemas-microsoft-com:office:office" xmlns:oel="http://schemas.microsoft.com/office/2019/extlst" xmlns:r="http://schemas.openxmlformats.org/officeDocument/2006/relationships" xmlns:m="http://schemas.openxmlformats.org/officeDocument/2006/math" xmlns:v="urn:schemas-microsoft-com:vml" xmlns:wp14="http://schemas.microsoft.com/office/word/2010/wordprocessingDrawing" xmlns:wp="http://schemas.openxmlformats.org/drawingml/2006/wordprocessingDrawing" xmlns:w10="urn:schemas-microsoft-com:office:word" xmlns:w="http://schemas.openxmlformats.org/wordprocessingml/2006/main" xmlns:w14="http://schemas.microsoft.com/office/word/2010/wordml" xmlns:w15="http://schemas.microsoft.com/office/word/2012/wordml" xmlns:w16cex="http://schemas.microsoft.com/office/word/2018/wordml/cex" xmlns:w16cid="http://schemas.microsoft.com/office/word/2016/wordml/cid" xmlns:w16="http://schemas.microsoft.com/office/word/2018/wordml" xmlns:w16sdtdh="http://schemas.microsoft.com/office/word/2020/wordml/sdtdatahash" xmlns:w16se="http://schemas.microsoft.com/office/word/2015/wordml/symex" xmlns:wpg="http://schemas.microsoft.com/office/word/2010/wordprocessingGroup" xmlns:wpi="http://schemas.microsoft.com/office/word/2010/wordprocessingInk" xmlns:wne="http://schemas.microsoft.com/office/word/2006/wordml" xmlns:wps="http://schemas.microsoft.com/office/word/2010/wordprocessingShape" mc:Ignorable="w14 w15 w16se w16cid w16 w16cex w16sdtdh wp14">
   <w:p>
     <w:pPr>
       <w:pStyle w:val="a5"/>
@@ -8240,7 +8258,7 @@
                           <wp:extent cx="180000" cy="180000"/>
                           <wp:effectExtent l="0" t="0" r="0" b="0"/>
                           <wp:docPr id="3" name="Picture 3">
-                            <a:hlinkClick xmlns:a="http://schemas.openxmlformats.org/drawingml/2006/main" r:id="rId2"/>
+                            <a:hlinkClick xmlns:a="http://schemas.openxmlformats.org/drawingml/2006/main" r:id="rId22"/>
                           </wp:docPr>
                           <wp:cNvGraphicFramePr>
                             <a:graphicFrameLocks xmlns:a="http://schemas.openxmlformats.org/drawingml/2006/main" noChangeAspect="1"/>
@@ -8250,14 +8268,14 @@
                               <pic:pic xmlns:pic="http://schemas.openxmlformats.org/drawingml/2006/picture">
                                 <pic:nvPicPr>
                                   <pic:cNvPr id="3" name="Picture 3">
-                                    <a:hlinkClick r:id="rId2"/>
+                                    <a:hlinkClick r:id="rId22"/>
                                   </pic:cNvPr>
                                   <pic:cNvPicPr>
                                     <a:picLocks noChangeAspect="1" noChangeArrowheads="1"/>
                                   </pic:cNvPicPr>
                                 </pic:nvPicPr>
                                 <pic:blipFill>
-                                  <a:blip r:embed="rId3">
+                                  <a:blip r:embed="rId23">
                                     <a:extLst>
                                       <a:ext uri="{28A0092B-C50C-407E-A947-70E740481C1C}">
                                         <a14:useLocalDpi xmlns:a14="http://schemas.microsoft.com/office/drawing/2010/main" val="0"/>
@@ -8306,7 +8324,7 @@
                           <wp:extent cx="180000" cy="180000"/>
                           <wp:effectExtent l="0" t="0" r="0" b="0"/>
                           <wp:docPr id="2" name="Picture 2">
-                            <a:hlinkClick xmlns:a="http://schemas.openxmlformats.org/drawingml/2006/main" r:id="rId4"/>
+                            <a:hlinkClick xmlns:a="http://schemas.openxmlformats.org/drawingml/2006/main" r:id="rId24"/>
                           </wp:docPr>
                           <wp:cNvGraphicFramePr>
                             <a:graphicFrameLocks xmlns:a="http://schemas.openxmlformats.org/drawingml/2006/main" noChangeAspect="1"/>
@@ -8316,14 +8334,14 @@
                               <pic:pic xmlns:pic="http://schemas.openxmlformats.org/drawingml/2006/picture">
                                 <pic:nvPicPr>
                                   <pic:cNvPr id="2" name="Picture 2">
-                                    <a:hlinkClick r:id="rId4"/>
+                                    <a:hlinkClick r:id="rId24"/>
                                   </pic:cNvPr>
                                   <pic:cNvPicPr>
                                     <a:picLocks noChangeAspect="1" noChangeArrowheads="1"/>
                                   </pic:cNvPicPr>
                                 </pic:nvPicPr>
                                 <pic:blipFill>
-                                  <a:blip r:embed="rId5">
+                                  <a:blip r:embed="rId25">
                                     <a:extLst>
                                       <a:ext uri="{28A0092B-C50C-407E-A947-70E740481C1C}">
                                         <a14:useLocalDpi xmlns:a14="http://schemas.microsoft.com/office/drawing/2010/main" val="0"/>
@@ -8372,7 +8390,7 @@
                           <wp:extent cx="180000" cy="180000"/>
                           <wp:effectExtent l="0" t="0" r="0" b="0"/>
                           <wp:docPr id="5" name="Picture 5" title="Software University @ Facebook">
-                            <a:hlinkClick xmlns:a="http://schemas.openxmlformats.org/drawingml/2006/main" r:id="rId6"/>
+                            <a:hlinkClick xmlns:a="http://schemas.openxmlformats.org/drawingml/2006/main" r:id="rId26"/>
                           </wp:docPr>
                           <wp:cNvGraphicFramePr>
                             <a:graphicFrameLocks xmlns:a="http://schemas.openxmlformats.org/drawingml/2006/main" noChangeAspect="1"/>
@@ -8382,12 +8400,12 @@
                               <pic:pic xmlns:pic="http://schemas.openxmlformats.org/drawingml/2006/picture">
                                 <pic:nvPicPr>
                                   <pic:cNvPr id="5" name="Picture 5" title="Software University @ Facebook">
-                                    <a:hlinkClick r:id="rId6"/>
+                                    <a:hlinkClick r:id="rId26"/>
                                   </pic:cNvPr>
                                   <pic:cNvPicPr/>
                                 </pic:nvPicPr>
                                 <pic:blipFill>
-                                  <a:blip r:embed="rId7"/>
+                                  <a:blip r:embed="rId27"/>
                                   <a:stretch>
                                     <a:fillRect/>
                                   </a:stretch>
@@ -8425,7 +8443,7 @@
                           <wp:extent cx="180000" cy="180000"/>
                           <wp:effectExtent l="0" t="0" r="0" b="0"/>
                           <wp:docPr id="20" name="Picture 20">
-                            <a:hlinkClick xmlns:a="http://schemas.openxmlformats.org/drawingml/2006/main" r:id="rId8"/>
+                            <a:hlinkClick xmlns:a="http://schemas.openxmlformats.org/drawingml/2006/main" r:id="rId28"/>
                           </wp:docPr>
                           <wp:cNvGraphicFramePr>
                             <a:graphicFrameLocks xmlns:a="http://schemas.openxmlformats.org/drawingml/2006/main" noChangeAspect="1"/>
@@ -8435,20 +8453,20 @@
                               <pic:pic xmlns:pic="http://schemas.openxmlformats.org/drawingml/2006/picture">
                                 <pic:nvPicPr>
                                   <pic:cNvPr id="20" name="Picture 20">
-                                    <a:hlinkClick r:id="rId8"/>
+                                    <a:hlinkClick r:id="rId28"/>
                                   </pic:cNvPr>
                                   <pic:cNvPicPr>
                                     <a:picLocks noChangeAspect="1" noChangeArrowheads="1"/>
                                   </pic:cNvPicPr>
                                 </pic:nvPicPr>
                                 <pic:blipFill>
-                                  <a:blip r:embed="rId9">
+                                  <a:blip r:embed="rId29">
                                     <a:extLst>
                                       <a:ext uri="{28A0092B-C50C-407E-A947-70E740481C1C}">
                                         <a14:useLocalDpi xmlns:a14="http://schemas.microsoft.com/office/drawing/2010/main" val="0"/>
                                       </a:ext>
                                       <a:ext uri="{837473B0-CC2E-450A-ABE3-18F120FF3D39}">
-                                        <a1611:picAttrSrcUrl xmlns:a1611="http://schemas.microsoft.com/office/drawing/2016/11/main" r:id="rId10"/>
+                                        <a1611:picAttrSrcUrl xmlns:a1611="http://schemas.microsoft.com/office/drawing/2016/11/main" r:id="rId30"/>
                                       </a:ext>
                                     </a:extLst>
                                   </a:blip>
@@ -8494,7 +8512,7 @@
                           <wp:extent cx="180000" cy="180000"/>
                           <wp:effectExtent l="0" t="0" r="0" b="0"/>
                           <wp:docPr id="7" name="Picture 7" title="Software University @ Twitter">
-                            <a:hlinkClick xmlns:a="http://schemas.openxmlformats.org/drawingml/2006/main" r:id="rId11"/>
+                            <a:hlinkClick xmlns:a="http://schemas.openxmlformats.org/drawingml/2006/main" r:id="rId31"/>
                           </wp:docPr>
                           <wp:cNvGraphicFramePr>
                             <a:graphicFrameLocks xmlns:a="http://schemas.openxmlformats.org/drawingml/2006/main" noChangeAspect="1"/>
@@ -8504,12 +8522,12 @@
                               <pic:pic xmlns:pic="http://schemas.openxmlformats.org/drawingml/2006/picture">
                                 <pic:nvPicPr>
                                   <pic:cNvPr id="7" name="Picture 7" title="Software University @ Twitter">
-                                    <a:hlinkClick r:id="rId11"/>
+                                    <a:hlinkClick r:id="rId31"/>
                                   </pic:cNvPr>
                                   <pic:cNvPicPr/>
                                 </pic:nvPicPr>
                                 <pic:blipFill>
-                                  <a:blip r:embed="rId12"/>
+                                  <a:blip r:embed="rId32"/>
                                   <a:stretch>
                                     <a:fillRect/>
                                   </a:stretch>
@@ -8547,7 +8565,7 @@
                           <wp:extent cx="180000" cy="180000"/>
                           <wp:effectExtent l="0" t="0" r="0" b="0"/>
                           <wp:docPr id="17" name="Picture 17" title="Software University @ YouTube">
-                            <a:hlinkClick xmlns:a="http://schemas.openxmlformats.org/drawingml/2006/main" r:id="rId13"/>
+                            <a:hlinkClick xmlns:a="http://schemas.openxmlformats.org/drawingml/2006/main" r:id="rId33"/>
                           </wp:docPr>
                           <wp:cNvGraphicFramePr>
                             <a:graphicFrameLocks xmlns:a="http://schemas.openxmlformats.org/drawingml/2006/main" noChangeAspect="1"/>
@@ -8557,12 +8575,12 @@
                               <pic:pic xmlns:pic="http://schemas.openxmlformats.org/drawingml/2006/picture">
                                 <pic:nvPicPr>
                                   <pic:cNvPr id="17" name="Picture 17" title="Software University @ YouTube">
-                                    <a:hlinkClick r:id="rId13"/>
+                                    <a:hlinkClick r:id="rId33"/>
                                   </pic:cNvPr>
                                   <pic:cNvPicPr/>
                                 </pic:nvPicPr>
                                 <pic:blipFill>
-                                  <a:blip r:embed="rId14"/>
+                                  <a:blip r:embed="rId34"/>
                                   <a:stretch>
                                     <a:fillRect/>
                                   </a:stretch>
@@ -8600,7 +8618,7 @@
                           <wp:extent cx="180000" cy="180000"/>
                           <wp:effectExtent l="0" t="0" r="0" b="0"/>
                           <wp:docPr id="21" name="Picture 21">
-                            <a:hlinkClick xmlns:a="http://schemas.openxmlformats.org/drawingml/2006/main" r:id="rId15"/>
+                            <a:hlinkClick xmlns:a="http://schemas.openxmlformats.org/drawingml/2006/main" r:id="rId35"/>
                           </wp:docPr>
                           <wp:cNvGraphicFramePr>
                             <a:graphicFrameLocks xmlns:a="http://schemas.openxmlformats.org/drawingml/2006/main" noChangeAspect="1"/>
@@ -8610,14 +8628,14 @@
                               <pic:pic xmlns:pic="http://schemas.openxmlformats.org/drawingml/2006/picture">
                                 <pic:nvPicPr>
                                   <pic:cNvPr id="21" name="Picture 21">
-                                    <a:hlinkClick r:id="rId15"/>
+                                    <a:hlinkClick r:id="rId35"/>
                                   </pic:cNvPr>
                                   <pic:cNvPicPr>
                                     <a:picLocks noChangeAspect="1" noChangeArrowheads="1"/>
                                   </pic:cNvPicPr>
                                 </pic:nvPicPr>
                                 <pic:blipFill rotWithShape="1">
-                                  <a:blip r:embed="rId16">
+                                  <a:blip r:embed="rId36">
                                     <a:extLst>
                                       <a:ext uri="{28A0092B-C50C-407E-A947-70E740481C1C}">
                                         <a14:useLocalDpi xmlns:a14="http://schemas.microsoft.com/office/drawing/2010/main" val="0"/>
@@ -8669,7 +8687,7 @@
                           <wp:extent cx="180000" cy="180000"/>
                           <wp:effectExtent l="0" t="0" r="0" b="0"/>
                           <wp:docPr id="22" name="Picture 22">
-                            <a:hlinkClick xmlns:a="http://schemas.openxmlformats.org/drawingml/2006/main" r:id="rId17"/>
+                            <a:hlinkClick xmlns:a="http://schemas.openxmlformats.org/drawingml/2006/main" r:id="rId37"/>
                           </wp:docPr>
                           <wp:cNvGraphicFramePr>
                             <a:graphicFrameLocks xmlns:a="http://schemas.openxmlformats.org/drawingml/2006/main" noChangeAspect="1"/>
@@ -8679,14 +8697,14 @@
                               <pic:pic xmlns:pic="http://schemas.openxmlformats.org/drawingml/2006/picture">
                                 <pic:nvPicPr>
                                   <pic:cNvPr id="22" name="Picture 22">
-                                    <a:hlinkClick r:id="rId17"/>
+                                    <a:hlinkClick r:id="rId37"/>
                                   </pic:cNvPr>
                                   <pic:cNvPicPr>
                                     <a:picLocks noChangeAspect="1" noChangeArrowheads="1"/>
                                   </pic:cNvPicPr>
                                 </pic:nvPicPr>
                                 <pic:blipFill>
-                                  <a:blip r:embed="rId18">
+                                  <a:blip r:embed="rId38">
                                     <a:extLst>
                                       <a:ext uri="{28A0092B-C50C-407E-A947-70E740481C1C}">
                                         <a14:useLocalDpi xmlns:a14="http://schemas.microsoft.com/office/drawing/2010/main" val="0"/>
@@ -8735,7 +8753,7 @@
                           <wp:extent cx="180000" cy="180000"/>
                           <wp:effectExtent l="0" t="0" r="0" b="0"/>
                           <wp:docPr id="23" name="Picture 23" title="Software University: Email Us">
-                            <a:hlinkClick xmlns:a="http://schemas.openxmlformats.org/drawingml/2006/main" r:id="rId19"/>
+                            <a:hlinkClick xmlns:a="http://schemas.openxmlformats.org/drawingml/2006/main" r:id="rId39"/>
                           </wp:docPr>
                           <wp:cNvGraphicFramePr>
                             <a:graphicFrameLocks xmlns:a="http://schemas.openxmlformats.org/drawingml/2006/main" noChangeAspect="1"/>
@@ -8745,12 +8763,12 @@
                               <pic:pic xmlns:pic="http://schemas.openxmlformats.org/drawingml/2006/picture">
                                 <pic:nvPicPr>
                                   <pic:cNvPr id="23" name="Picture 23" title="Software University: Email Us">
-                                    <a:hlinkClick r:id="rId19"/>
+                                    <a:hlinkClick r:id="rId39"/>
                                   </pic:cNvPr>
                                   <pic:cNvPicPr/>
                                 </pic:nvPicPr>
                                 <pic:blipFill>
-                                  <a:blip r:embed="rId20"/>
+                                  <a:blip r:embed="rId40"/>
                                   <a:stretch>
                                     <a:fillRect/>
                                   </a:stretch>
@@ -8812,7 +8830,7 @@
                   </pic:cNvPicPr>
                 </pic:nvPicPr>
                 <pic:blipFill>
-                  <a:blip r:embed="rId22">
+                  <a:blip r:embed="rId41">
                     <a:extLst>
                       <a:ext uri="{28A0092B-C50C-407E-A947-70E740481C1C}">
                         <a14:useLocalDpi xmlns:a14="http://schemas.microsoft.com/office/drawing/2010/main" val="0"/>
@@ -9208,7 +9226,7 @@
 </file>
 
 <file path=word/footnotes.xml><?xml version="1.0" encoding="utf-8"?>
-<w:footnotes xmlns:wpc="http://schemas.microsoft.com/office/word/2010/wordprocessingCanvas" xmlns:cx="http://schemas.microsoft.com/office/drawing/2014/chartex" xmlns:cx1="http://schemas.microsoft.com/office/drawing/2015/9/8/chartex" xmlns:cx2="http://schemas.microsoft.com/office/drawing/2015/10/21/chartex" xmlns:cx3="http://schemas.microsoft.com/office/drawing/2016/5/9/chartex" xmlns:cx4="http://schemas.microsoft.com/office/drawing/2016/5/10/chartex" xmlns:cx5="http://schemas.microsoft.com/office/drawing/2016/5/11/chartex" xmlns:cx6="http://schemas.microsoft.com/office/drawing/2016/5/12/chartex" xmlns:cx7="http://schemas.microsoft.com/office/drawing/2016/5/13/chartex" xmlns:cx8="http://schemas.microsoft.com/office/drawing/2016/5/14/chartex" xmlns:mc="http://schemas.openxmlformats.org/markup-compatibility/2006" xmlns:aink="http://schemas.microsoft.com/office/drawing/2016/ink" xmlns:am3d="http://schemas.microsoft.com/office/drawing/2017/model3d" xmlns:o="urn:schemas-microsoft-com:office:office" xmlns:r="http://schemas.openxmlformats.org/officeDocument/2006/relationships" xmlns:m="http://schemas.openxmlformats.org/officeDocument/2006/math" xmlns:v="urn:schemas-microsoft-com:vml" xmlns:wp14="http://schemas.microsoft.com/office/word/2010/wordprocessingDrawing" xmlns:wp="http://schemas.openxmlformats.org/drawingml/2006/wordprocessingDrawing" xmlns:w10="urn:schemas-microsoft-com:office:word" xmlns:w="http://schemas.openxmlformats.org/wordprocessingml/2006/main" xmlns:w14="http://schemas.microsoft.com/office/word/2010/wordml" xmlns:w15="http://schemas.microsoft.com/office/word/2012/wordml" xmlns:w16cex="http://schemas.microsoft.com/office/word/2018/wordml/cex" xmlns:w16cid="http://schemas.microsoft.com/office/word/2016/wordml/cid" xmlns:w16="http://schemas.microsoft.com/office/word/2018/wordml" xmlns:w16sdtdh="http://schemas.microsoft.com/office/word/2020/wordml/sdtdatahash" xmlns:w16se="http://schemas.microsoft.com/office/word/2015/wordml/symex" xmlns:wpg="http://schemas.microsoft.com/office/word/2010/wordprocessingGroup" xmlns:wpi="http://schemas.microsoft.com/office/word/2010/wordprocessingInk" xmlns:wne="http://schemas.microsoft.com/office/word/2006/wordml" xmlns:wps="http://schemas.microsoft.com/office/word/2010/wordprocessingShape" mc:Ignorable="w14 w15 w16se w16cid w16 w16cex w16sdtdh wp14">
+<w:footnotes xmlns:wpc="http://schemas.microsoft.com/office/word/2010/wordprocessingCanvas" xmlns:cx="http://schemas.microsoft.com/office/drawing/2014/chartex" xmlns:cx1="http://schemas.microsoft.com/office/drawing/2015/9/8/chartex" xmlns:cx2="http://schemas.microsoft.com/office/drawing/2015/10/21/chartex" xmlns:cx3="http://schemas.microsoft.com/office/drawing/2016/5/9/chartex" xmlns:cx4="http://schemas.microsoft.com/office/drawing/2016/5/10/chartex" xmlns:cx5="http://schemas.microsoft.com/office/drawing/2016/5/11/chartex" xmlns:cx6="http://schemas.microsoft.com/office/drawing/2016/5/12/chartex" xmlns:cx7="http://schemas.microsoft.com/office/drawing/2016/5/13/chartex" xmlns:cx8="http://schemas.microsoft.com/office/drawing/2016/5/14/chartex" xmlns:mc="http://schemas.openxmlformats.org/markup-compatibility/2006" xmlns:aink="http://schemas.microsoft.com/office/drawing/2016/ink" xmlns:am3d="http://schemas.microsoft.com/office/drawing/2017/model3d" xmlns:o="urn:schemas-microsoft-com:office:office" xmlns:oel="http://schemas.microsoft.com/office/2019/extlst" xmlns:r="http://schemas.openxmlformats.org/officeDocument/2006/relationships" xmlns:m="http://schemas.openxmlformats.org/officeDocument/2006/math" xmlns:v="urn:schemas-microsoft-com:vml" xmlns:wp14="http://schemas.microsoft.com/office/word/2010/wordprocessingDrawing" xmlns:wp="http://schemas.openxmlformats.org/drawingml/2006/wordprocessingDrawing" xmlns:w10="urn:schemas-microsoft-com:office:word" xmlns:w="http://schemas.openxmlformats.org/wordprocessingml/2006/main" xmlns:w14="http://schemas.microsoft.com/office/word/2010/wordml" xmlns:w15="http://schemas.microsoft.com/office/word/2012/wordml" xmlns:w16cex="http://schemas.microsoft.com/office/word/2018/wordml/cex" xmlns:w16cid="http://schemas.microsoft.com/office/word/2016/wordml/cid" xmlns:w16="http://schemas.microsoft.com/office/word/2018/wordml" xmlns:w16sdtdh="http://schemas.microsoft.com/office/word/2020/wordml/sdtdatahash" xmlns:w16se="http://schemas.microsoft.com/office/word/2015/wordml/symex" xmlns:wpg="http://schemas.microsoft.com/office/word/2010/wordprocessingGroup" xmlns:wpi="http://schemas.microsoft.com/office/word/2010/wordprocessingInk" xmlns:wne="http://schemas.microsoft.com/office/word/2006/wordml" xmlns:wps="http://schemas.microsoft.com/office/word/2010/wordprocessingShape" mc:Ignorable="w14 w15 w16se w16cid w16 w16cex w16sdtdh wp14">
   <w:footnote w:type="separator" w:id="-1">
     <w:p>
       <w:pPr>
@@ -9233,7 +9251,7 @@
 </file>
 
 <file path=word/header1.xml><?xml version="1.0" encoding="utf-8"?>
-<w:hdr xmlns:wpc="http://schemas.microsoft.com/office/word/2010/wordprocessingCanvas" xmlns:cx="http://schemas.microsoft.com/office/drawing/2014/chartex" xmlns:cx1="http://schemas.microsoft.com/office/drawing/2015/9/8/chartex" xmlns:cx2="http://schemas.microsoft.com/office/drawing/2015/10/21/chartex" xmlns:cx3="http://schemas.microsoft.com/office/drawing/2016/5/9/chartex" xmlns:cx4="http://schemas.microsoft.com/office/drawing/2016/5/10/chartex" xmlns:cx5="http://schemas.microsoft.com/office/drawing/2016/5/11/chartex" xmlns:cx6="http://schemas.microsoft.com/office/drawing/2016/5/12/chartex" xmlns:cx7="http://schemas.microsoft.com/office/drawing/2016/5/13/chartex" xmlns:cx8="http://schemas.microsoft.com/office/drawing/2016/5/14/chartex" xmlns:mc="http://schemas.openxmlformats.org/markup-compatibility/2006" xmlns:aink="http://schemas.microsoft.com/office/drawing/2016/ink" xmlns:am3d="http://schemas.microsoft.com/office/drawing/2017/model3d" xmlns:o="urn:schemas-microsoft-com:office:office" xmlns:r="http://schemas.openxmlformats.org/officeDocument/2006/relationships" xmlns:m="http://schemas.openxmlformats.org/officeDocument/2006/math" xmlns:v="urn:schemas-microsoft-com:vml" xmlns:wp14="http://schemas.microsoft.com/office/word/2010/wordprocessingDrawing" xmlns:wp="http://schemas.openxmlformats.org/drawingml/2006/wordprocessingDrawing" xmlns:w10="urn:schemas-microsoft-com:office:word" xmlns:w="http://schemas.openxmlformats.org/wordprocessingml/2006/main" xmlns:w14="http://schemas.microsoft.com/office/word/2010/wordml" xmlns:w15="http://schemas.microsoft.com/office/word/2012/wordml" xmlns:w16cex="http://schemas.microsoft.com/office/word/2018/wordml/cex" xmlns:w16cid="http://schemas.microsoft.com/office/word/2016/wordml/cid" xmlns:w16="http://schemas.microsoft.com/office/word/2018/wordml" xmlns:w16sdtdh="http://schemas.microsoft.com/office/word/2020/wordml/sdtdatahash" xmlns:w16se="http://schemas.microsoft.com/office/word/2015/wordml/symex" xmlns:wpg="http://schemas.microsoft.com/office/word/2010/wordprocessingGroup" xmlns:wpi="http://schemas.microsoft.com/office/word/2010/wordprocessingInk" xmlns:wne="http://schemas.microsoft.com/office/word/2006/wordml" xmlns:wps="http://schemas.microsoft.com/office/word/2010/wordprocessingShape" mc:Ignorable="w14 w15 w16se w16cid w16 w16cex w16sdtdh wp14">
+<w:hdr xmlns:wpc="http://schemas.microsoft.com/office/word/2010/wordprocessingCanvas" xmlns:cx="http://schemas.microsoft.com/office/drawing/2014/chartex" xmlns:cx1="http://schemas.microsoft.com/office/drawing/2015/9/8/chartex" xmlns:cx2="http://schemas.microsoft.com/office/drawing/2015/10/21/chartex" xmlns:cx3="http://schemas.microsoft.com/office/drawing/2016/5/9/chartex" xmlns:cx4="http://schemas.microsoft.com/office/drawing/2016/5/10/chartex" xmlns:cx5="http://schemas.microsoft.com/office/drawing/2016/5/11/chartex" xmlns:cx6="http://schemas.microsoft.com/office/drawing/2016/5/12/chartex" xmlns:cx7="http://schemas.microsoft.com/office/drawing/2016/5/13/chartex" xmlns:cx8="http://schemas.microsoft.com/office/drawing/2016/5/14/chartex" xmlns:mc="http://schemas.openxmlformats.org/markup-compatibility/2006" xmlns:aink="http://schemas.microsoft.com/office/drawing/2016/ink" xmlns:am3d="http://schemas.microsoft.com/office/drawing/2017/model3d" xmlns:o="urn:schemas-microsoft-com:office:office" xmlns:oel="http://schemas.microsoft.com/office/2019/extlst" xmlns:r="http://schemas.openxmlformats.org/officeDocument/2006/relationships" xmlns:m="http://schemas.openxmlformats.org/officeDocument/2006/math" xmlns:v="urn:schemas-microsoft-com:vml" xmlns:wp14="http://schemas.microsoft.com/office/word/2010/wordprocessingDrawing" xmlns:wp="http://schemas.openxmlformats.org/drawingml/2006/wordprocessingDrawing" xmlns:w10="urn:schemas-microsoft-com:office:word" xmlns:w="http://schemas.openxmlformats.org/wordprocessingml/2006/main" xmlns:w14="http://schemas.microsoft.com/office/word/2010/wordml" xmlns:w15="http://schemas.microsoft.com/office/word/2012/wordml" xmlns:w16cex="http://schemas.microsoft.com/office/word/2018/wordml/cex" xmlns:w16cid="http://schemas.microsoft.com/office/word/2016/wordml/cid" xmlns:w16="http://schemas.microsoft.com/office/word/2018/wordml" xmlns:w16sdtdh="http://schemas.microsoft.com/office/word/2020/wordml/sdtdatahash" xmlns:w16se="http://schemas.microsoft.com/office/word/2015/wordml/symex" xmlns:wpg="http://schemas.microsoft.com/office/word/2010/wordprocessingGroup" xmlns:wpi="http://schemas.microsoft.com/office/word/2010/wordprocessingInk" xmlns:wne="http://schemas.microsoft.com/office/word/2006/wordml" xmlns:wps="http://schemas.microsoft.com/office/word/2010/wordprocessingShape" mc:Ignorable="w14 w15 w16se w16cid w16 w16cex w16sdtdh wp14">
   <w:p>
     <w:pPr>
       <w:pStyle w:val="a3"/>
@@ -9244,7 +9262,7 @@
 </file>
 
 <file path=word/numbering.xml><?xml version="1.0" encoding="utf-8"?>
-<w:numbering xmlns:wpc="http://schemas.microsoft.com/office/word/2010/wordprocessingCanvas" xmlns:cx="http://schemas.microsoft.com/office/drawing/2014/chartex" xmlns:cx1="http://schemas.microsoft.com/office/drawing/2015/9/8/chartex" xmlns:cx2="http://schemas.microsoft.com/office/drawing/2015/10/21/chartex" xmlns:cx3="http://schemas.microsoft.com/office/drawing/2016/5/9/chartex" xmlns:cx4="http://schemas.microsoft.com/office/drawing/2016/5/10/chartex" xmlns:cx5="http://schemas.microsoft.com/office/drawing/2016/5/11/chartex" xmlns:cx6="http://schemas.microsoft.com/office/drawing/2016/5/12/chartex" xmlns:cx7="http://schemas.microsoft.com/office/drawing/2016/5/13/chartex" xmlns:cx8="http://schemas.microsoft.com/office/drawing/2016/5/14/chartex" xmlns:mc="http://schemas.openxmlformats.org/markup-compatibility/2006" xmlns:aink="http://schemas.microsoft.com/office/drawing/2016/ink" xmlns:am3d="http://schemas.microsoft.com/office/drawing/2017/model3d" xmlns:o="urn:schemas-microsoft-com:office:office" xmlns:r="http://schemas.openxmlformats.org/officeDocument/2006/relationships" xmlns:m="http://schemas.openxmlformats.org/officeDocument/2006/math" xmlns:v="urn:schemas-microsoft-com:vml" xmlns:wp14="http://schemas.microsoft.com/office/word/2010/wordprocessingDrawing" xmlns:wp="http://schemas.openxmlformats.org/drawingml/2006/wordprocessingDrawing" xmlns:w10="urn:schemas-microsoft-com:office:word" xmlns:w="http://schemas.openxmlformats.org/wordprocessingml/2006/main" xmlns:w14="http://schemas.microsoft.com/office/word/2010/wordml" xmlns:w15="http://schemas.microsoft.com/office/word/2012/wordml" xmlns:w16cex="http://schemas.microsoft.com/office/word/2018/wordml/cex" xmlns:w16cid="http://schemas.microsoft.com/office/word/2016/wordml/cid" xmlns:w16="http://schemas.microsoft.com/office/word/2018/wordml" xmlns:w16sdtdh="http://schemas.microsoft.com/office/word/2020/wordml/sdtdatahash" xmlns:w16se="http://schemas.microsoft.com/office/word/2015/wordml/symex" xmlns:wpg="http://schemas.microsoft.com/office/word/2010/wordprocessingGroup" xmlns:wpi="http://schemas.microsoft.com/office/word/2010/wordprocessingInk" xmlns:wne="http://schemas.microsoft.com/office/word/2006/wordml" xmlns:wps="http://schemas.microsoft.com/office/word/2010/wordprocessingShape" mc:Ignorable="w14 w15 w16se w16cid w16 w16cex w16sdtdh wp14">
+<w:numbering xmlns:wpc="http://schemas.microsoft.com/office/word/2010/wordprocessingCanvas" xmlns:cx="http://schemas.microsoft.com/office/drawing/2014/chartex" xmlns:cx1="http://schemas.microsoft.com/office/drawing/2015/9/8/chartex" xmlns:cx2="http://schemas.microsoft.com/office/drawing/2015/10/21/chartex" xmlns:cx3="http://schemas.microsoft.com/office/drawing/2016/5/9/chartex" xmlns:cx4="http://schemas.microsoft.com/office/drawing/2016/5/10/chartex" xmlns:cx5="http://schemas.microsoft.com/office/drawing/2016/5/11/chartex" xmlns:cx6="http://schemas.microsoft.com/office/drawing/2016/5/12/chartex" xmlns:cx7="http://schemas.microsoft.com/office/drawing/2016/5/13/chartex" xmlns:cx8="http://schemas.microsoft.com/office/drawing/2016/5/14/chartex" xmlns:mc="http://schemas.openxmlformats.org/markup-compatibility/2006" xmlns:aink="http://schemas.microsoft.com/office/drawing/2016/ink" xmlns:am3d="http://schemas.microsoft.com/office/drawing/2017/model3d" xmlns:o="urn:schemas-microsoft-com:office:office" xmlns:oel="http://schemas.microsoft.com/office/2019/extlst" xmlns:r="http://schemas.openxmlformats.org/officeDocument/2006/relationships" xmlns:m="http://schemas.openxmlformats.org/officeDocument/2006/math" xmlns:v="urn:schemas-microsoft-com:vml" xmlns:wp14="http://schemas.microsoft.com/office/word/2010/wordprocessingDrawing" xmlns:wp="http://schemas.openxmlformats.org/drawingml/2006/wordprocessingDrawing" xmlns:w10="urn:schemas-microsoft-com:office:word" xmlns:w="http://schemas.openxmlformats.org/wordprocessingml/2006/main" xmlns:w14="http://schemas.microsoft.com/office/word/2010/wordml" xmlns:w15="http://schemas.microsoft.com/office/word/2012/wordml" xmlns:w16cex="http://schemas.microsoft.com/office/word/2018/wordml/cex" xmlns:w16cid="http://schemas.microsoft.com/office/word/2016/wordml/cid" xmlns:w16="http://schemas.microsoft.com/office/word/2018/wordml" xmlns:w16sdtdh="http://schemas.microsoft.com/office/word/2020/wordml/sdtdatahash" xmlns:w16se="http://schemas.microsoft.com/office/word/2015/wordml/symex" xmlns:wpg="http://schemas.microsoft.com/office/word/2010/wordprocessingGroup" xmlns:wpi="http://schemas.microsoft.com/office/word/2010/wordprocessingInk" xmlns:wne="http://schemas.microsoft.com/office/word/2006/wordml" xmlns:wps="http://schemas.microsoft.com/office/word/2010/wordprocessingShape" mc:Ignorable="w14 w15 w16se w16cid w16 w16cex w16sdtdh wp14">
   <w:abstractNum w:abstractNumId="0" w15:restartNumberingAfterBreak="0">
     <w:nsid w:val="03255DE8"/>
     <w:multiLevelType w:val="hybridMultilevel"/>

</xml_diff>

<commit_message>
solution working on 100 in the system
</commit_message>
<xml_diff>
--- a/HTML & CSS/06 Flexbox-Exercise-Resources/06.Flexbox-Exercise.docx
+++ b/HTML & CSS/06 Flexbox-Exercise-Resources/06.Flexbox-Exercise.docx
@@ -104,10 +104,14 @@
           <w:numId w:val="43"/>
         </w:numPr>
         <w:rPr>
+          <w:highlight w:val="green"/>
           <w:lang w:val="bg-BG"/>
         </w:rPr>
       </w:pPr>
       <w:r>
+        <w:rPr>
+          <w:highlight w:val="green"/>
+        </w:rPr>
         <w:t>Flexbox Layout</w:t>
       </w:r>
     </w:p>
@@ -428,6 +432,7 @@
           <w:color w:val="000000"/>
           <w:sz w:val="22"/>
           <w:szCs w:val="22"/>
+          <w:highlight w:val="green"/>
           <w:lang w:val="bg-BG"/>
         </w:rPr>
       </w:pPr>
@@ -437,6 +442,7 @@
           <w:color w:val="000000"/>
           <w:sz w:val="22"/>
           <w:szCs w:val="22"/>
+          <w:highlight w:val="green"/>
           <w:lang w:val="en-US"/>
         </w:rPr>
         <w:t>background color -</w:t>
@@ -447,6 +453,7 @@
           <w:color w:val="000000"/>
           <w:sz w:val="22"/>
           <w:szCs w:val="22"/>
+          <w:highlight w:val="green"/>
           <w:lang w:val="bg-BG"/>
         </w:rPr>
         <w:t xml:space="preserve"> </w:t>
@@ -459,6 +466,7 @@
           <w:color w:val="000000"/>
           <w:sz w:val="22"/>
           <w:szCs w:val="22"/>
+          <w:highlight w:val="green"/>
           <w:lang w:val="bg-BG"/>
         </w:rPr>
         <w:t>#EEE</w:t>
@@ -469,6 +477,7 @@
           <w:color w:val="000000"/>
           <w:sz w:val="22"/>
           <w:szCs w:val="22"/>
+          <w:highlight w:val="green"/>
           <w:lang w:val="bg-BG"/>
         </w:rPr>
         <w:t>;</w:t>
@@ -486,6 +495,7 @@
           <w:color w:val="000000"/>
           <w:sz w:val="22"/>
           <w:szCs w:val="22"/>
+          <w:highlight w:val="green"/>
           <w:lang w:val="bg-BG"/>
         </w:rPr>
       </w:pPr>
@@ -495,6 +505,7 @@
           <w:color w:val="000000"/>
           <w:sz w:val="22"/>
           <w:szCs w:val="22"/>
+          <w:highlight w:val="green"/>
           <w:lang w:val="en-US"/>
         </w:rPr>
         <w:t>padding -</w:t>
@@ -505,6 +516,7 @@
           <w:color w:val="000000"/>
           <w:sz w:val="22"/>
           <w:szCs w:val="22"/>
+          <w:highlight w:val="green"/>
           <w:lang w:val="bg-BG"/>
         </w:rPr>
         <w:t xml:space="preserve"> </w:t>
@@ -517,6 +529,7 @@
           <w:color w:val="000000"/>
           <w:sz w:val="22"/>
           <w:szCs w:val="22"/>
+          <w:highlight w:val="green"/>
           <w:lang w:val="bg-BG"/>
         </w:rPr>
         <w:t>5rem</w:t>
@@ -527,6 +540,7 @@
           <w:color w:val="000000"/>
           <w:sz w:val="22"/>
           <w:szCs w:val="22"/>
+          <w:highlight w:val="green"/>
           <w:lang w:val="bg-BG"/>
         </w:rPr>
         <w:t>;</w:t>
@@ -544,6 +558,7 @@
           <w:color w:val="000000"/>
           <w:sz w:val="22"/>
           <w:szCs w:val="22"/>
+          <w:highlight w:val="green"/>
           <w:lang w:val="bg-BG"/>
         </w:rPr>
       </w:pPr>
@@ -553,6 +568,7 @@
           <w:color w:val="000000"/>
           <w:sz w:val="22"/>
           <w:szCs w:val="22"/>
+          <w:highlight w:val="green"/>
           <w:lang w:val="en-US"/>
         </w:rPr>
         <w:t>display -</w:t>
@@ -563,6 +579,7 @@
           <w:color w:val="000000"/>
           <w:sz w:val="22"/>
           <w:szCs w:val="22"/>
+          <w:highlight w:val="green"/>
           <w:lang w:val="bg-BG"/>
         </w:rPr>
         <w:t xml:space="preserve"> </w:t>
@@ -575,6 +592,7 @@
           <w:color w:val="000000"/>
           <w:sz w:val="22"/>
           <w:szCs w:val="22"/>
+          <w:highlight w:val="green"/>
           <w:lang w:val="en-US"/>
         </w:rPr>
         <w:t>flex</w:t>
@@ -585,6 +603,7 @@
           <w:color w:val="000000"/>
           <w:sz w:val="22"/>
           <w:szCs w:val="22"/>
+          <w:highlight w:val="green"/>
           <w:lang w:val="bg-BG"/>
         </w:rPr>
         <w:t>;</w:t>
@@ -602,6 +621,7 @@
           <w:color w:val="000000"/>
           <w:sz w:val="22"/>
           <w:szCs w:val="22"/>
+          <w:highlight w:val="green"/>
           <w:lang w:val="bg-BG"/>
         </w:rPr>
       </w:pPr>
@@ -611,6 +631,7 @@
           <w:color w:val="000000"/>
           <w:sz w:val="22"/>
           <w:szCs w:val="22"/>
+          <w:highlight w:val="green"/>
           <w:lang w:val="en-US"/>
         </w:rPr>
         <w:t>flex</w:t>
@@ -621,6 +642,7 @@
           <w:color w:val="000000"/>
           <w:sz w:val="22"/>
           <w:szCs w:val="22"/>
+          <w:highlight w:val="green"/>
           <w:lang w:val="bg-BG"/>
         </w:rPr>
         <w:t>-</w:t>
@@ -631,6 +653,7 @@
           <w:color w:val="000000"/>
           <w:sz w:val="22"/>
           <w:szCs w:val="22"/>
+          <w:highlight w:val="green"/>
           <w:lang w:val="en-US"/>
         </w:rPr>
         <w:t>wrap -</w:t>
@@ -641,6 +664,7 @@
           <w:color w:val="000000"/>
           <w:sz w:val="22"/>
           <w:szCs w:val="22"/>
+          <w:highlight w:val="green"/>
           <w:lang w:val="bg-BG"/>
         </w:rPr>
         <w:t xml:space="preserve"> </w:t>
@@ -653,6 +677,7 @@
           <w:color w:val="000000"/>
           <w:sz w:val="22"/>
           <w:szCs w:val="22"/>
+          <w:highlight w:val="green"/>
           <w:lang w:val="en-US"/>
         </w:rPr>
         <w:t>wrap</w:t>
@@ -663,6 +688,7 @@
           <w:color w:val="000000"/>
           <w:sz w:val="22"/>
           <w:szCs w:val="22"/>
+          <w:highlight w:val="green"/>
           <w:lang w:val="bg-BG"/>
         </w:rPr>
         <w:t>;</w:t>
@@ -680,6 +706,7 @@
           <w:color w:val="000000"/>
           <w:sz w:val="22"/>
           <w:szCs w:val="22"/>
+          <w:highlight w:val="green"/>
           <w:lang w:val="bg-BG"/>
         </w:rPr>
       </w:pPr>
@@ -689,6 +716,7 @@
           <w:color w:val="000000"/>
           <w:sz w:val="22"/>
           <w:szCs w:val="22"/>
+          <w:highlight w:val="green"/>
           <w:lang w:val="en-US"/>
         </w:rPr>
         <w:t>Each element (</w:t>
@@ -701,6 +729,7 @@
           <w:color w:val="000000"/>
           <w:sz w:val="22"/>
           <w:szCs w:val="22"/>
+          <w:highlight w:val="green"/>
           <w:lang w:val="en-US"/>
         </w:rPr>
         <w:t>&lt;header&gt;, &lt;main&gt;, &lt;aside&gt;, &lt;footer&gt;</w:t>
@@ -711,6 +740,7 @@
           <w:color w:val="000000"/>
           <w:sz w:val="22"/>
           <w:szCs w:val="22"/>
+          <w:highlight w:val="green"/>
           <w:lang w:val="en-US"/>
         </w:rPr>
         <w:t>) must have:</w:t>
@@ -728,6 +758,7 @@
           <w:color w:val="000000"/>
           <w:sz w:val="22"/>
           <w:szCs w:val="22"/>
+          <w:highlight w:val="green"/>
           <w:lang w:val="bg-BG"/>
         </w:rPr>
       </w:pPr>
@@ -737,6 +768,7 @@
           <w:color w:val="000000"/>
           <w:sz w:val="22"/>
           <w:szCs w:val="22"/>
+          <w:highlight w:val="green"/>
           <w:lang w:val="en-US"/>
         </w:rPr>
         <w:t>padding -</w:t>
@@ -747,6 +779,7 @@
           <w:color w:val="000000"/>
           <w:sz w:val="22"/>
           <w:szCs w:val="22"/>
+          <w:highlight w:val="green"/>
           <w:lang w:val="bg-BG"/>
         </w:rPr>
         <w:t xml:space="preserve"> </w:t>
@@ -759,6 +792,7 @@
           <w:color w:val="000000"/>
           <w:sz w:val="22"/>
           <w:szCs w:val="22"/>
+          <w:highlight w:val="green"/>
           <w:lang w:val="bg-BG"/>
         </w:rPr>
         <w:t>2rem</w:t>
@@ -769,6 +803,7 @@
           <w:color w:val="000000"/>
           <w:sz w:val="22"/>
           <w:szCs w:val="22"/>
+          <w:highlight w:val="green"/>
           <w:lang w:val="bg-BG"/>
         </w:rPr>
         <w:t>;</w:t>
@@ -786,6 +821,7 @@
           <w:color w:val="000000"/>
           <w:sz w:val="22"/>
           <w:szCs w:val="22"/>
+          <w:highlight w:val="green"/>
           <w:lang w:val="bg-BG"/>
         </w:rPr>
       </w:pPr>
@@ -795,6 +831,7 @@
           <w:color w:val="000000"/>
           <w:sz w:val="22"/>
           <w:szCs w:val="22"/>
+          <w:highlight w:val="green"/>
           <w:lang w:val="en-US"/>
         </w:rPr>
         <w:t>background color -</w:t>
@@ -805,6 +842,7 @@
           <w:color w:val="000000"/>
           <w:sz w:val="22"/>
           <w:szCs w:val="22"/>
+          <w:highlight w:val="green"/>
           <w:lang w:val="bg-BG"/>
         </w:rPr>
         <w:t xml:space="preserve"> </w:t>
@@ -817,6 +855,7 @@
           <w:color w:val="000000"/>
           <w:sz w:val="22"/>
           <w:szCs w:val="22"/>
+          <w:highlight w:val="green"/>
           <w:lang w:val="bg-BG"/>
         </w:rPr>
         <w:t>#FFF</w:t>
@@ -827,6 +866,7 @@
           <w:color w:val="000000"/>
           <w:sz w:val="22"/>
           <w:szCs w:val="22"/>
+          <w:highlight w:val="green"/>
           <w:lang w:val="bg-BG"/>
         </w:rPr>
         <w:t>;</w:t>
@@ -844,6 +884,7 @@
           <w:color w:val="000000"/>
           <w:sz w:val="22"/>
           <w:szCs w:val="22"/>
+          <w:highlight w:val="green"/>
           <w:lang w:val="bg-BG"/>
         </w:rPr>
       </w:pPr>
@@ -853,6 +894,7 @@
           <w:color w:val="000000"/>
           <w:sz w:val="22"/>
           <w:szCs w:val="22"/>
+          <w:highlight w:val="green"/>
           <w:lang w:val="en-US"/>
         </w:rPr>
         <w:t>border</w:t>
@@ -863,6 +905,7 @@
           <w:color w:val="000000"/>
           <w:sz w:val="22"/>
           <w:szCs w:val="22"/>
+          <w:highlight w:val="green"/>
           <w:lang w:val="bg-BG"/>
         </w:rPr>
         <w:t>-</w:t>
@@ -873,6 +916,7 @@
           <w:color w:val="000000"/>
           <w:sz w:val="22"/>
           <w:szCs w:val="22"/>
+          <w:highlight w:val="green"/>
           <w:lang w:val="en-US"/>
         </w:rPr>
         <w:t>radius -</w:t>
@@ -883,6 +927,7 @@
           <w:color w:val="000000"/>
           <w:sz w:val="22"/>
           <w:szCs w:val="22"/>
+          <w:highlight w:val="green"/>
           <w:lang w:val="bg-BG"/>
         </w:rPr>
         <w:t xml:space="preserve"> </w:t>
@@ -895,6 +940,7 @@
           <w:color w:val="000000"/>
           <w:sz w:val="22"/>
           <w:szCs w:val="22"/>
+          <w:highlight w:val="green"/>
           <w:lang w:val="bg-BG"/>
         </w:rPr>
         <w:t>0.4rem</w:t>
@@ -905,6 +951,7 @@
           <w:color w:val="000000"/>
           <w:sz w:val="22"/>
           <w:szCs w:val="22"/>
+          <w:highlight w:val="green"/>
           <w:lang w:val="bg-BG"/>
         </w:rPr>
         <w:t>;</w:t>
@@ -922,6 +969,7 @@
           <w:color w:val="000000"/>
           <w:sz w:val="22"/>
           <w:szCs w:val="22"/>
+          <w:highlight w:val="green"/>
           <w:lang w:val="bg-BG"/>
         </w:rPr>
       </w:pPr>
@@ -931,6 +979,7 @@
           <w:color w:val="000000"/>
           <w:sz w:val="22"/>
           <w:szCs w:val="22"/>
+          <w:highlight w:val="green"/>
           <w:lang w:val="en-US"/>
         </w:rPr>
         <w:t>color -</w:t>
@@ -941,6 +990,7 @@
           <w:color w:val="000000"/>
           <w:sz w:val="22"/>
           <w:szCs w:val="22"/>
+          <w:highlight w:val="green"/>
           <w:lang w:val="bg-BG"/>
         </w:rPr>
         <w:t xml:space="preserve"> </w:t>
@@ -953,6 +1003,7 @@
           <w:color w:val="000000"/>
           <w:sz w:val="22"/>
           <w:szCs w:val="22"/>
+          <w:highlight w:val="green"/>
           <w:lang w:val="bg-BG"/>
         </w:rPr>
         <w:t>#000</w:t>
@@ -963,6 +1014,7 @@
           <w:color w:val="000000"/>
           <w:sz w:val="22"/>
           <w:szCs w:val="22"/>
+          <w:highlight w:val="green"/>
           <w:lang w:val="bg-BG"/>
         </w:rPr>
         <w:t>;</w:t>
@@ -982,6 +1034,7 @@
           <w:color w:val="000000"/>
           <w:sz w:val="22"/>
           <w:szCs w:val="22"/>
+          <w:highlight w:val="green"/>
           <w:lang w:val="bg-BG"/>
         </w:rPr>
       </w:pPr>
@@ -993,6 +1046,7 @@
           <w:color w:val="000000"/>
           <w:sz w:val="22"/>
           <w:szCs w:val="22"/>
+          <w:highlight w:val="green"/>
           <w:lang w:val="en-US"/>
         </w:rPr>
         <w:t xml:space="preserve">&lt;header&gt; </w:t>
@@ -1003,6 +1057,7 @@
           <w:color w:val="000000"/>
           <w:sz w:val="22"/>
           <w:szCs w:val="22"/>
+          <w:highlight w:val="green"/>
           <w:lang w:val="en-US"/>
         </w:rPr>
         <w:t>and</w:t>
@@ -1015,6 +1070,7 @@
           <w:color w:val="000000"/>
           <w:sz w:val="22"/>
           <w:szCs w:val="22"/>
+          <w:highlight w:val="green"/>
           <w:lang w:val="en-US"/>
         </w:rPr>
         <w:t xml:space="preserve"> &lt;footer&gt;</w:t>
@@ -1034,6 +1090,7 @@
           <w:color w:val="000000"/>
           <w:sz w:val="22"/>
           <w:szCs w:val="22"/>
+          <w:highlight w:val="green"/>
           <w:lang w:val="bg-BG"/>
         </w:rPr>
       </w:pPr>
@@ -1043,6 +1100,7 @@
           <w:color w:val="000000"/>
           <w:sz w:val="22"/>
           <w:szCs w:val="22"/>
+          <w:highlight w:val="green"/>
           <w:lang w:val="en-US"/>
         </w:rPr>
         <w:t xml:space="preserve">flex-basics </w:t>
@@ -1053,6 +1111,7 @@
           <w:color w:val="000000"/>
           <w:sz w:val="22"/>
           <w:szCs w:val="22"/>
+          <w:highlight w:val="green"/>
           <w:lang w:val="en-US"/>
         </w:rPr>
         <w:t>-</w:t>
@@ -1063,6 +1122,7 @@
           <w:color w:val="000000"/>
           <w:sz w:val="22"/>
           <w:szCs w:val="22"/>
+          <w:highlight w:val="green"/>
           <w:lang w:val="en-US"/>
         </w:rPr>
         <w:t xml:space="preserve"> </w:t>
@@ -1075,6 +1135,7 @@
           <w:color w:val="000000"/>
           <w:sz w:val="22"/>
           <w:szCs w:val="22"/>
+          <w:highlight w:val="green"/>
           <w:lang w:val="en-US"/>
         </w:rPr>
         <w:t>100%</w:t>
@@ -1087,6 +1148,7 @@
           <w:color w:val="000000"/>
           <w:sz w:val="22"/>
           <w:szCs w:val="22"/>
+          <w:highlight w:val="green"/>
           <w:lang w:val="en-US"/>
         </w:rPr>
         <w:t>;</w:t>
@@ -1106,6 +1168,7 @@
           <w:color w:val="000000"/>
           <w:sz w:val="22"/>
           <w:szCs w:val="22"/>
+          <w:highlight w:val="green"/>
           <w:lang w:val="bg-BG"/>
         </w:rPr>
       </w:pPr>
@@ -1117,6 +1180,7 @@
           <w:color w:val="000000"/>
           <w:sz w:val="22"/>
           <w:szCs w:val="22"/>
+          <w:highlight w:val="green"/>
           <w:lang w:val="en-US"/>
         </w:rPr>
         <w:t>&lt;main&gt;</w:t>
@@ -1136,6 +1200,7 @@
           <w:color w:val="000000"/>
           <w:sz w:val="22"/>
           <w:szCs w:val="22"/>
+          <w:highlight w:val="green"/>
           <w:lang w:val="bg-BG"/>
         </w:rPr>
       </w:pPr>
@@ -1145,6 +1210,7 @@
           <w:color w:val="000000"/>
           <w:sz w:val="22"/>
           <w:szCs w:val="22"/>
+          <w:highlight w:val="green"/>
           <w:lang w:val="en-US"/>
         </w:rPr>
         <w:t xml:space="preserve">flex </w:t>
@@ -1155,6 +1221,7 @@
           <w:color w:val="000000"/>
           <w:sz w:val="22"/>
           <w:szCs w:val="22"/>
+          <w:highlight w:val="green"/>
           <w:lang w:val="en-US"/>
         </w:rPr>
         <w:t>-</w:t>
@@ -1165,6 +1232,7 @@
           <w:color w:val="000000"/>
           <w:sz w:val="22"/>
           <w:szCs w:val="22"/>
+          <w:highlight w:val="green"/>
           <w:lang w:val="en-US"/>
         </w:rPr>
         <w:t xml:space="preserve"> </w:t>
@@ -1177,6 +1245,7 @@
           <w:color w:val="000000"/>
           <w:sz w:val="22"/>
           <w:szCs w:val="22"/>
+          <w:highlight w:val="green"/>
           <w:lang w:val="en-US"/>
         </w:rPr>
         <w:t>8 1 40rem</w:t>
@@ -1187,6 +1256,7 @@
           <w:color w:val="000000"/>
           <w:sz w:val="22"/>
           <w:szCs w:val="22"/>
+          <w:highlight w:val="green"/>
           <w:lang w:val="en-US"/>
         </w:rPr>
         <w:t>;</w:t>
@@ -1206,6 +1276,7 @@
           <w:color w:val="000000"/>
           <w:sz w:val="22"/>
           <w:szCs w:val="22"/>
+          <w:highlight w:val="green"/>
           <w:lang w:val="bg-BG"/>
         </w:rPr>
       </w:pPr>
@@ -1217,6 +1288,7 @@
           <w:color w:val="000000"/>
           <w:sz w:val="22"/>
           <w:szCs w:val="22"/>
+          <w:highlight w:val="green"/>
           <w:lang w:val="en-US"/>
         </w:rPr>
         <w:t>&lt;aside&gt;</w:t>
@@ -1236,6 +1308,7 @@
           <w:color w:val="000000"/>
           <w:sz w:val="22"/>
           <w:szCs w:val="22"/>
+          <w:highlight w:val="green"/>
           <w:lang w:val="bg-BG"/>
         </w:rPr>
       </w:pPr>
@@ -1245,6 +1318,7 @@
           <w:color w:val="000000"/>
           <w:sz w:val="22"/>
           <w:szCs w:val="22"/>
+          <w:highlight w:val="green"/>
           <w:lang w:val="en-US"/>
         </w:rPr>
         <w:t xml:space="preserve">flex - </w:t>
@@ -1257,6 +1331,7 @@
           <w:color w:val="000000"/>
           <w:sz w:val="22"/>
           <w:szCs w:val="22"/>
+          <w:highlight w:val="green"/>
           <w:lang w:val="en-US"/>
         </w:rPr>
         <w:t>2 1 20rem</w:t>
@@ -1267,6 +1342,7 @@
           <w:color w:val="000000"/>
           <w:sz w:val="22"/>
           <w:szCs w:val="22"/>
+          <w:highlight w:val="green"/>
           <w:lang w:val="en-US"/>
         </w:rPr>
         <w:t>;</w:t>
@@ -8823,7 +8899,7 @@
               <pic:pic xmlns:pic="http://schemas.openxmlformats.org/drawingml/2006/picture">
                 <pic:nvPicPr>
                   <pic:cNvPr id="1" name="Picture 1">
-                    <a:hlinkClick r:id="rId2"/>
+                    <a:hlinkClick r:id="rId22"/>
                   </pic:cNvPr>
                   <pic:cNvPicPr>
                     <a:picLocks noChangeAspect="1" noChangeArrowheads="1"/>

</xml_diff>

<commit_message>
working on second task
</commit_message>
<xml_diff>
--- a/HTML & CSS/06 Flexbox-Exercise-Resources/06.Flexbox-Exercise.docx
+++ b/HTML & CSS/06 Flexbox-Exercise-Resources/06.Flexbox-Exercise.docx
@@ -108,6 +108,12 @@
           <w:lang w:val="bg-BG"/>
         </w:rPr>
       </w:pPr>
+      <w:r>
+        <w:rPr>
+          <w:highlight w:val="green"/>
+        </w:rPr>
+        <w:t xml:space="preserve"> </w:t>
+      </w:r>
       <w:r>
         <w:rPr>
           <w:highlight w:val="green"/>
@@ -1562,6 +1568,7 @@
         <w:rPr>
           <w:rFonts w:eastAsia="Times New Roman" w:cstheme="minorHAnsi"/>
           <w:color w:val="000000"/>
+          <w:highlight w:val="green"/>
           <w:lang w:val="bg-BG" w:eastAsia="en-GB"/>
         </w:rPr>
       </w:pPr>
@@ -1569,6 +1576,7 @@
         <w:rPr>
           <w:rFonts w:eastAsia="Times New Roman" w:cstheme="minorHAnsi"/>
           <w:color w:val="000000"/>
+          <w:highlight w:val="green"/>
           <w:lang w:eastAsia="en-GB"/>
         </w:rPr>
         <w:t>Create a </w:t>
@@ -1576,6 +1584,7 @@
       <w:r>
         <w:rPr>
           <w:rStyle w:val="CodeChar"/>
+          <w:highlight w:val="green"/>
           <w:lang w:eastAsia="en-GB"/>
         </w:rPr>
         <w:t>section</w:t>
@@ -1585,6 +1594,7 @@
           <w:rFonts w:eastAsia="Times New Roman" w:cstheme="minorHAnsi"/>
           <w:noProof/>
           <w:color w:val="000000"/>
+          <w:highlight w:val="green"/>
           <w:lang w:eastAsia="en-GB"/>
         </w:rPr>
         <w:t> </w:t>
@@ -1593,6 +1603,7 @@
         <w:rPr>
           <w:rFonts w:eastAsia="Times New Roman" w:cstheme="minorHAnsi"/>
           <w:color w:val="000000"/>
+          <w:highlight w:val="green"/>
           <w:lang w:eastAsia="en-GB"/>
         </w:rPr>
         <w:t>with three articles inside</w:t>
@@ -2159,7 +2170,6 @@
           <w:color w:val="000000"/>
           <w:lang w:eastAsia="en-GB"/>
         </w:rPr>
-        <w:lastRenderedPageBreak/>
         <w:t>Create a </w:t>
       </w:r>
       <w:r>
@@ -3371,30 +3381,30 @@
         </w:rPr>
       </w:pPr>
       <w:r>
+        <w:t>Navigation Flexbox</w:t>
+      </w:r>
+    </w:p>
+    <w:p>
+      <w:pPr>
+        <w:rPr>
+          <w:lang w:val="bg-BG"/>
+        </w:rPr>
+      </w:pPr>
+      <w:r>
+        <w:t>Create a web page like the following:</w:t>
+      </w:r>
+    </w:p>
+    <w:p>
+      <w:pPr>
+        <w:rPr>
+          <w:lang w:val="bg-BG"/>
+        </w:rPr>
+      </w:pPr>
+      <w:r>
+        <w:rPr>
+          <w:noProof/>
+        </w:rPr>
         <w:lastRenderedPageBreak/>
-        <w:t>Navigation Flexbox</w:t>
-      </w:r>
-    </w:p>
-    <w:p>
-      <w:pPr>
-        <w:rPr>
-          <w:lang w:val="bg-BG"/>
-        </w:rPr>
-      </w:pPr>
-      <w:r>
-        <w:t>Create a web page like the following:</w:t>
-      </w:r>
-    </w:p>
-    <w:p>
-      <w:pPr>
-        <w:rPr>
-          <w:lang w:val="bg-BG"/>
-        </w:rPr>
-      </w:pPr>
-      <w:r>
-        <w:rPr>
-          <w:noProof/>
-        </w:rPr>
         <w:drawing>
           <wp:inline distT="0" distB="0" distL="0" distR="0" wp14:anchorId="094EEFF2" wp14:editId="3457BA95">
             <wp:extent cx="5795054" cy="3455374"/>
@@ -4040,21 +4050,21 @@
           <w:sz w:val="36"/>
           <w:szCs w:val="36"/>
         </w:rPr>
+        <w:t>Photo Gallery – Flexbox</w:t>
+      </w:r>
+    </w:p>
+    <w:p>
+      <w:pPr>
+        <w:pStyle w:val="Index"/>
+        <w:rPr>
+          <w:lang w:val="bg-BG"/>
+        </w:rPr>
+      </w:pPr>
+      <w:r>
+        <w:rPr>
+          <w:lang w:eastAsia="en-GB"/>
+        </w:rPr>
         <w:lastRenderedPageBreak/>
-        <w:t>Photo Gallery – Flexbox</w:t>
-      </w:r>
-    </w:p>
-    <w:p>
-      <w:pPr>
-        <w:pStyle w:val="Index"/>
-        <w:rPr>
-          <w:lang w:val="bg-BG"/>
-        </w:rPr>
-      </w:pPr>
-      <w:r>
-        <w:rPr>
-          <w:lang w:eastAsia="en-GB"/>
-        </w:rPr>
         <w:t>Create a web page like the following:</w:t>
       </w:r>
     </w:p>
@@ -4521,21 +4531,21 @@
           <w:sz w:val="36"/>
           <w:szCs w:val="36"/>
         </w:rPr>
+        <w:t>Blog Layout – Flexbox</w:t>
+      </w:r>
+    </w:p>
+    <w:p>
+      <w:pPr>
+        <w:pStyle w:val="Index"/>
+        <w:rPr>
+          <w:lang w:val="bg-BG"/>
+        </w:rPr>
+      </w:pPr>
+      <w:r>
+        <w:rPr>
+          <w:lang w:eastAsia="en-GB"/>
+        </w:rPr>
         <w:lastRenderedPageBreak/>
-        <w:t>Blog Layout – Flexbox</w:t>
-      </w:r>
-    </w:p>
-    <w:p>
-      <w:pPr>
-        <w:pStyle w:val="Index"/>
-        <w:rPr>
-          <w:lang w:val="bg-BG"/>
-        </w:rPr>
-      </w:pPr>
-      <w:r>
-        <w:rPr>
-          <w:lang w:eastAsia="en-GB"/>
-        </w:rPr>
         <w:t>Create a web page like the following:</w:t>
       </w:r>
     </w:p>
@@ -5143,21 +5153,21 @@
           <w:sz w:val="36"/>
           <w:szCs w:val="36"/>
         </w:rPr>
+        <w:t>Sticky Footer – Flexbox</w:t>
+      </w:r>
+    </w:p>
+    <w:p>
+      <w:pPr>
+        <w:pStyle w:val="Index"/>
+        <w:rPr>
+          <w:lang w:val="bg-BG"/>
+        </w:rPr>
+      </w:pPr>
+      <w:r>
+        <w:rPr>
+          <w:lang w:eastAsia="en-GB"/>
+        </w:rPr>
         <w:lastRenderedPageBreak/>
-        <w:t>Sticky Footer – Flexbox</w:t>
-      </w:r>
-    </w:p>
-    <w:p>
-      <w:pPr>
-        <w:pStyle w:val="Index"/>
-        <w:rPr>
-          <w:lang w:val="bg-BG"/>
-        </w:rPr>
-      </w:pPr>
-      <w:r>
-        <w:rPr>
-          <w:lang w:eastAsia="en-GB"/>
-        </w:rPr>
         <w:t>Create a web page like the following:</w:t>
       </w:r>
     </w:p>
@@ -5876,7 +5886,6 @@
           <w:color w:val="000000"/>
           <w:lang w:eastAsia="en-GB"/>
         </w:rPr>
-        <w:lastRenderedPageBreak/>
         <w:t>Change the document title to "</w:t>
       </w:r>
       <w:r>
@@ -6584,7 +6593,6 @@
         <w:rPr>
           <w:noProof/>
         </w:rPr>
-        <w:lastRenderedPageBreak/>
         <w:drawing>
           <wp:inline distT="0" distB="0" distL="0" distR="0" wp14:anchorId="3DAD6803" wp14:editId="407C1AB3">
             <wp:extent cx="3039191" cy="8761684"/>
@@ -6703,7 +6711,6 @@
         <w:pStyle w:val="3"/>
       </w:pPr>
       <w:r>
-        <w:lastRenderedPageBreak/>
         <w:t>Requirements</w:t>
       </w:r>
     </w:p>
@@ -8899,7 +8906,7 @@
               <pic:pic xmlns:pic="http://schemas.openxmlformats.org/drawingml/2006/picture">
                 <pic:nvPicPr>
                   <pic:cNvPr id="1" name="Picture 1">
-                    <a:hlinkClick r:id="rId22"/>
+                    <a:hlinkClick r:id="rId2"/>
                   </pic:cNvPr>
                   <pic:cNvPicPr>
                     <a:picLocks noChangeAspect="1" noChangeArrowheads="1"/>

</xml_diff>

<commit_message>
second solution fixed as per the requirements.
Updating progress in the work file
</commit_message>
<xml_diff>
--- a/HTML & CSS/06 Flexbox-Exercise-Resources/06.Flexbox-Exercise.docx
+++ b/HTML & CSS/06 Flexbox-Exercise-Resources/06.Flexbox-Exercise.docx
@@ -1362,16 +1362,21 @@
           <w:numId w:val="43"/>
         </w:numPr>
         <w:rPr>
+          <w:highlight w:val="green"/>
           <w:lang w:val="bg-BG"/>
         </w:rPr>
       </w:pPr>
       <w:r>
         <w:rPr>
           <w:noProof/>
+          <w:highlight w:val="green"/>
         </w:rPr>
         <w:t xml:space="preserve">FlexModel </w:t>
       </w:r>
       <w:r>
+        <w:rPr>
+          <w:highlight w:val="green"/>
+        </w:rPr>
         <w:t>Articles</w:t>
       </w:r>
     </w:p>
@@ -1395,7 +1400,6 @@
         <w:rPr>
           <w:noProof/>
         </w:rPr>
-        <w:lastRenderedPageBreak/>
         <w:drawing>
           <wp:inline distT="0" distB="0" distL="0" distR="0" wp14:anchorId="6375CAAE" wp14:editId="7C134BE7">
             <wp:extent cx="5703570" cy="2524110"/>
@@ -2704,6 +2708,7 @@
         <w:rPr>
           <w:lang w:val="bg-BG"/>
         </w:rPr>
+        <w:lastRenderedPageBreak/>
         <w:t xml:space="preserve"> </w:t>
       </w:r>
       <w:r>
@@ -3439,7 +3444,6 @@
         <w:rPr>
           <w:noProof/>
         </w:rPr>
-        <w:lastRenderedPageBreak/>
         <w:drawing>
           <wp:inline distT="0" distB="0" distL="0" distR="0" wp14:anchorId="094EEFF2" wp14:editId="3457BA95">
             <wp:extent cx="5795054" cy="3455374"/>
@@ -4099,7 +4103,6 @@
         <w:rPr>
           <w:lang w:eastAsia="en-GB"/>
         </w:rPr>
-        <w:lastRenderedPageBreak/>
         <w:t>Create a web page like the following:</w:t>
       </w:r>
     </w:p>
@@ -4367,6 +4370,7 @@
           <w:color w:val="000000"/>
           <w:lang w:eastAsia="en-GB"/>
         </w:rPr>
+        <w:lastRenderedPageBreak/>
         <w:t xml:space="preserve">Change the </w:t>
       </w:r>
       <w:r>
@@ -4580,7 +4584,6 @@
         <w:rPr>
           <w:lang w:eastAsia="en-GB"/>
         </w:rPr>
-        <w:lastRenderedPageBreak/>
         <w:t>Create a web page like the following:</w:t>
       </w:r>
     </w:p>
@@ -5024,6 +5027,7 @@
           <w:color w:val="000000"/>
           <w:lang w:eastAsia="en-GB"/>
         </w:rPr>
+        <w:lastRenderedPageBreak/>
         <w:t>Blockquote</w:t>
       </w:r>
       <w:r>
@@ -5202,7 +5206,6 @@
         <w:rPr>
           <w:lang w:eastAsia="en-GB"/>
         </w:rPr>
-        <w:lastRenderedPageBreak/>
         <w:t>Create a web page like the following:</w:t>
       </w:r>
     </w:p>
@@ -8941,7 +8944,7 @@
               <pic:pic xmlns:pic="http://schemas.openxmlformats.org/drawingml/2006/picture">
                 <pic:nvPicPr>
                   <pic:cNvPr id="1" name="Picture 1">
-                    <a:hlinkClick r:id="rId2"/>
+                    <a:hlinkClick r:id="rId22"/>
                   </pic:cNvPr>
                   <pic:cNvPicPr>
                     <a:picLocks noChangeAspect="1" noChangeArrowheads="1"/>

</xml_diff>

<commit_message>
updating progress and fixing some flex properties
</commit_message>
<xml_diff>
--- a/HTML & CSS/06 Flexbox-Exercise-Resources/06.Flexbox-Exercise.docx
+++ b/HTML & CSS/06 Flexbox-Exercise-Resources/06.Flexbox-Exercise.docx
@@ -1986,16 +1986,21 @@
           <w:numId w:val="43"/>
         </w:numPr>
         <w:rPr>
+          <w:highlight w:val="green"/>
           <w:lang w:val="bg-BG"/>
         </w:rPr>
       </w:pPr>
       <w:r>
         <w:rPr>
           <w:noProof/>
+          <w:highlight w:val="green"/>
         </w:rPr>
         <w:t xml:space="preserve">ABC </w:t>
       </w:r>
       <w:r>
+        <w:rPr>
+          <w:highlight w:val="green"/>
+        </w:rPr>
         <w:t>Game</w:t>
       </w:r>
     </w:p>
@@ -2210,7 +2215,6 @@
           <w:highlight w:val="green"/>
           <w:lang w:eastAsia="en-GB"/>
         </w:rPr>
-        <w:lastRenderedPageBreak/>
         <w:t>Create a </w:t>
       </w:r>
       <w:r>
@@ -2713,6 +2717,7 @@
         <w:rPr>
           <w:rFonts w:eastAsia="Times New Roman" w:cstheme="minorHAnsi"/>
           <w:color w:val="000000"/>
+          <w:highlight w:val="green"/>
           <w:lang w:val="bg-BG" w:eastAsia="en-GB"/>
         </w:rPr>
       </w:pPr>
@@ -2720,6 +2725,7 @@
         <w:rPr>
           <w:rFonts w:eastAsia="Times New Roman" w:cstheme="minorHAnsi"/>
           <w:color w:val="000000"/>
+          <w:highlight w:val="green"/>
           <w:lang w:eastAsia="en-GB"/>
         </w:rPr>
         <w:t xml:space="preserve">To arrange the letters, use the </w:t>
@@ -2730,6 +2736,7 @@
           <w:b/>
           <w:bCs/>
           <w:color w:val="000000"/>
+          <w:highlight w:val="green"/>
           <w:lang w:eastAsia="en-GB"/>
         </w:rPr>
         <w:t>flex property order</w:t>
@@ -2908,6 +2915,7 @@
         </w:rPr>
       </w:pPr>
       <w:r>
+        <w:lastRenderedPageBreak/>
         <w:t>Requirements</w:t>
       </w:r>
     </w:p>
@@ -3472,7 +3480,6 @@
         </w:rPr>
       </w:pPr>
       <w:r>
-        <w:lastRenderedPageBreak/>
         <w:t>Navigation Flexbox</w:t>
       </w:r>
     </w:p>
@@ -4141,34 +4148,34 @@
           <w:sz w:val="36"/>
           <w:szCs w:val="36"/>
         </w:rPr>
+        <w:t>Photo Gallery – Flexbox</w:t>
+      </w:r>
+    </w:p>
+    <w:p>
+      <w:pPr>
+        <w:pStyle w:val="Index"/>
+        <w:rPr>
+          <w:lang w:val="bg-BG"/>
+        </w:rPr>
+      </w:pPr>
+      <w:r>
+        <w:rPr>
+          <w:lang w:eastAsia="en-GB"/>
+        </w:rPr>
+        <w:t>Create a web page like the following:</w:t>
+      </w:r>
+    </w:p>
+    <w:p>
+      <w:pPr>
+        <w:rPr>
+          <w:lang w:val="bg-BG"/>
+        </w:rPr>
+      </w:pPr>
+      <w:r>
+        <w:rPr>
+          <w:noProof/>
+        </w:rPr>
         <w:lastRenderedPageBreak/>
-        <w:t>Photo Gallery – Flexbox</w:t>
-      </w:r>
-    </w:p>
-    <w:p>
-      <w:pPr>
-        <w:pStyle w:val="Index"/>
-        <w:rPr>
-          <w:lang w:val="bg-BG"/>
-        </w:rPr>
-      </w:pPr>
-      <w:r>
-        <w:rPr>
-          <w:lang w:eastAsia="en-GB"/>
-        </w:rPr>
-        <w:t>Create a web page like the following:</w:t>
-      </w:r>
-    </w:p>
-    <w:p>
-      <w:pPr>
-        <w:rPr>
-          <w:lang w:val="bg-BG"/>
-        </w:rPr>
-      </w:pPr>
-      <w:r>
-        <w:rPr>
-          <w:noProof/>
-        </w:rPr>
         <w:drawing>
           <wp:inline distT="0" distB="0" distL="0" distR="0" wp14:anchorId="249DAB4A" wp14:editId="4FC10275">
             <wp:extent cx="4907640" cy="6802502"/>
@@ -4622,37 +4629,37 @@
           <w:sz w:val="36"/>
           <w:szCs w:val="36"/>
         </w:rPr>
+        <w:t>Blog Layout – Flexbox</w:t>
+      </w:r>
+    </w:p>
+    <w:p>
+      <w:pPr>
+        <w:pStyle w:val="Index"/>
+        <w:rPr>
+          <w:lang w:val="bg-BG"/>
+        </w:rPr>
+      </w:pPr>
+      <w:r>
+        <w:rPr>
+          <w:lang w:eastAsia="en-GB"/>
+        </w:rPr>
+        <w:t>Create a web page like the following:</w:t>
+      </w:r>
+    </w:p>
+    <w:p>
+      <w:pPr>
+        <w:spacing w:before="100" w:beforeAutospacing="1" w:after="100" w:afterAutospacing="1" w:line="240" w:lineRule="auto"/>
+        <w:rPr>
+          <w:rFonts w:eastAsia="Times New Roman" w:cstheme="minorHAnsi"/>
+          <w:color w:val="000000"/>
+          <w:lang w:val="bg-BG" w:eastAsia="en-GB"/>
+        </w:rPr>
+      </w:pPr>
+      <w:r>
+        <w:rPr>
+          <w:noProof/>
+        </w:rPr>
         <w:lastRenderedPageBreak/>
-        <w:t>Blog Layout – Flexbox</w:t>
-      </w:r>
-    </w:p>
-    <w:p>
-      <w:pPr>
-        <w:pStyle w:val="Index"/>
-        <w:rPr>
-          <w:lang w:val="bg-BG"/>
-        </w:rPr>
-      </w:pPr>
-      <w:r>
-        <w:rPr>
-          <w:lang w:eastAsia="en-GB"/>
-        </w:rPr>
-        <w:t>Create a web page like the following:</w:t>
-      </w:r>
-    </w:p>
-    <w:p>
-      <w:pPr>
-        <w:spacing w:before="100" w:beforeAutospacing="1" w:after="100" w:afterAutospacing="1" w:line="240" w:lineRule="auto"/>
-        <w:rPr>
-          <w:rFonts w:eastAsia="Times New Roman" w:cstheme="minorHAnsi"/>
-          <w:color w:val="000000"/>
-          <w:lang w:val="bg-BG" w:eastAsia="en-GB"/>
-        </w:rPr>
-      </w:pPr>
-      <w:r>
-        <w:rPr>
-          <w:noProof/>
-        </w:rPr>
         <w:drawing>
           <wp:inline distT="0" distB="0" distL="0" distR="0" wp14:anchorId="3A8834C5" wp14:editId="165D437C">
             <wp:extent cx="5186125" cy="6334180"/>
@@ -5244,7 +5251,6 @@
           <w:sz w:val="36"/>
           <w:szCs w:val="36"/>
         </w:rPr>
-        <w:lastRenderedPageBreak/>
         <w:t>Sticky Footer – Flexbox</w:t>
       </w:r>
     </w:p>
@@ -5275,6 +5281,7 @@
         <w:rPr>
           <w:noProof/>
         </w:rPr>
+        <w:lastRenderedPageBreak/>
         <w:drawing>
           <wp:inline distT="0" distB="0" distL="0" distR="0" wp14:anchorId="12F29E54" wp14:editId="00B0AB6D">
             <wp:extent cx="5462065" cy="2989872"/>
@@ -5977,7 +5984,6 @@
           <w:color w:val="000000"/>
           <w:lang w:eastAsia="en-GB"/>
         </w:rPr>
-        <w:lastRenderedPageBreak/>
         <w:t>Change the document title to "</w:t>
       </w:r>
       <w:r>
@@ -6007,6 +6013,7 @@
         </w:rPr>
       </w:pPr>
       <w:r>
+        <w:lastRenderedPageBreak/>
         <w:t>Requirements</w:t>
       </w:r>
     </w:p>

</xml_diff>

<commit_message>
filling all requirements as per the file
</commit_message>
<xml_diff>
--- a/HTML & CSS/06 Flexbox-Exercise-Resources/06.Flexbox-Exercise.docx
+++ b/HTML & CSS/06 Flexbox-Exercise-Resources/06.Flexbox-Exercise.docx
@@ -2215,6 +2215,7 @@
           <w:highlight w:val="green"/>
           <w:lang w:eastAsia="en-GB"/>
         </w:rPr>
+        <w:lastRenderedPageBreak/>
         <w:t>Create a </w:t>
       </w:r>
       <w:r>
@@ -2877,6 +2878,7 @@
         <w:rPr>
           <w:rFonts w:eastAsia="Times New Roman" w:cstheme="minorHAnsi"/>
           <w:color w:val="000000"/>
+          <w:highlight w:val="green"/>
           <w:lang w:val="bg-BG" w:eastAsia="en-GB"/>
         </w:rPr>
       </w:pPr>
@@ -2884,6 +2886,7 @@
         <w:rPr>
           <w:rFonts w:eastAsia="Times New Roman" w:cstheme="minorHAnsi"/>
           <w:color w:val="000000"/>
+          <w:highlight w:val="green"/>
           <w:lang w:eastAsia="en-GB"/>
         </w:rPr>
         <w:t>Change the document title to "</w:t>
@@ -2894,6 +2897,7 @@
           <w:b/>
           <w:bCs/>
           <w:color w:val="000000"/>
+          <w:highlight w:val="green"/>
           <w:lang w:eastAsia="en-GB"/>
         </w:rPr>
         <w:t>Calendar</w:t>
@@ -2902,6 +2906,7 @@
         <w:rPr>
           <w:rFonts w:eastAsia="Times New Roman" w:cstheme="minorHAnsi"/>
           <w:color w:val="000000"/>
+          <w:highlight w:val="green"/>
           <w:lang w:eastAsia="en-GB"/>
         </w:rPr>
         <w:t>"</w:t>
@@ -2915,7 +2920,6 @@
         </w:rPr>
       </w:pPr>
       <w:r>
-        <w:lastRenderedPageBreak/>
         <w:t>Requirements</w:t>
       </w:r>
     </w:p>
@@ -2929,6 +2933,7 @@
         <w:rPr>
           <w:rFonts w:eastAsia="Times New Roman" w:cstheme="minorHAnsi"/>
           <w:color w:val="000000"/>
+          <w:highlight w:val="green"/>
           <w:lang w:val="bg-BG" w:eastAsia="en-GB"/>
         </w:rPr>
       </w:pPr>
@@ -2936,6 +2941,7 @@
         <w:rPr>
           <w:rFonts w:eastAsia="Times New Roman" w:cstheme="minorHAnsi"/>
           <w:color w:val="000000"/>
+          <w:highlight w:val="green"/>
           <w:lang w:eastAsia="en-GB"/>
         </w:rPr>
         <w:t>Create a </w:t>
@@ -2943,6 +2949,7 @@
       <w:r>
         <w:rPr>
           <w:rStyle w:val="CodeChar"/>
+          <w:highlight w:val="green"/>
           <w:lang w:eastAsia="en-GB"/>
         </w:rPr>
         <w:t>div</w:t>
@@ -2952,6 +2959,7 @@
           <w:rFonts w:eastAsia="Times New Roman" w:cstheme="minorHAnsi"/>
           <w:noProof/>
           <w:color w:val="000000"/>
+          <w:highlight w:val="green"/>
           <w:lang w:eastAsia="en-GB"/>
         </w:rPr>
         <w:t> </w:t>
@@ -2960,6 +2968,7 @@
         <w:rPr>
           <w:rFonts w:eastAsia="Times New Roman" w:cstheme="minorHAnsi"/>
           <w:color w:val="000000"/>
+          <w:highlight w:val="green"/>
           <w:lang w:eastAsia="en-GB"/>
         </w:rPr>
         <w:t>with class </w:t>
@@ -2970,6 +2979,7 @@
           <w:b/>
           <w:bCs/>
           <w:color w:val="000000"/>
+          <w:highlight w:val="green"/>
           <w:lang w:eastAsia="en-GB"/>
         </w:rPr>
         <w:t>container</w:t>
@@ -2978,6 +2988,7 @@
         <w:rPr>
           <w:rFonts w:eastAsia="Times New Roman" w:cstheme="minorHAnsi"/>
           <w:color w:val="000000"/>
+          <w:highlight w:val="green"/>
           <w:lang w:eastAsia="en-GB"/>
         </w:rPr>
         <w:t> and two sections inside</w:t>
@@ -2993,6 +3004,7 @@
         <w:rPr>
           <w:rFonts w:eastAsia="Times New Roman" w:cstheme="minorHAnsi"/>
           <w:color w:val="000000"/>
+          <w:highlight w:val="green"/>
           <w:lang w:val="bg-BG" w:eastAsia="en-GB"/>
         </w:rPr>
       </w:pPr>
@@ -3000,6 +3012,7 @@
         <w:rPr>
           <w:rFonts w:eastAsia="Times New Roman" w:cstheme="minorHAnsi"/>
           <w:color w:val="000000"/>
+          <w:highlight w:val="green"/>
           <w:lang w:eastAsia="en-GB"/>
         </w:rPr>
         <w:t>First </w:t>
@@ -3007,6 +3020,7 @@
       <w:r>
         <w:rPr>
           <w:rStyle w:val="CodeChar"/>
+          <w:highlight w:val="green"/>
           <w:lang w:eastAsia="en-GB"/>
         </w:rPr>
         <w:t>section</w:t>
@@ -3016,6 +3030,7 @@
           <w:rFonts w:eastAsia="Times New Roman" w:cstheme="minorHAnsi"/>
           <w:noProof/>
           <w:color w:val="000000"/>
+          <w:highlight w:val="green"/>
           <w:lang w:eastAsia="en-GB"/>
         </w:rPr>
         <w:t> </w:t>
@@ -3024,6 +3039,7 @@
         <w:rPr>
           <w:rFonts w:eastAsia="Times New Roman" w:cstheme="minorHAnsi"/>
           <w:color w:val="000000"/>
+          <w:highlight w:val="green"/>
           <w:lang w:eastAsia="en-GB"/>
         </w:rPr>
         <w:t>has class </w:t>
@@ -3031,6 +3047,7 @@
       <w:r>
         <w:rPr>
           <w:rStyle w:val="CodeChar"/>
+          <w:highlight w:val="green"/>
           <w:lang w:eastAsia="en-GB"/>
         </w:rPr>
         <w:t>week</w:t>
@@ -3046,6 +3063,7 @@
         <w:rPr>
           <w:rFonts w:eastAsia="Times New Roman" w:cstheme="minorHAnsi"/>
           <w:color w:val="000000"/>
+          <w:highlight w:val="green"/>
           <w:lang w:val="bg-BG" w:eastAsia="en-GB"/>
         </w:rPr>
       </w:pPr>
@@ -3053,6 +3071,7 @@
         <w:rPr>
           <w:rFonts w:eastAsia="Times New Roman" w:cstheme="minorHAnsi"/>
           <w:color w:val="000000"/>
+          <w:highlight w:val="green"/>
           <w:lang w:eastAsia="en-GB"/>
         </w:rPr>
         <w:t>Second </w:t>
@@ -3060,6 +3079,7 @@
       <w:r>
         <w:rPr>
           <w:rStyle w:val="CodeChar"/>
+          <w:highlight w:val="green"/>
           <w:lang w:eastAsia="en-GB"/>
         </w:rPr>
         <w:t>section</w:t>
@@ -3069,6 +3089,7 @@
           <w:rFonts w:eastAsia="Times New Roman" w:cstheme="minorHAnsi"/>
           <w:noProof/>
           <w:color w:val="000000"/>
+          <w:highlight w:val="green"/>
           <w:lang w:eastAsia="en-GB"/>
         </w:rPr>
         <w:t> </w:t>
@@ -3077,6 +3098,7 @@
         <w:rPr>
           <w:rFonts w:eastAsia="Times New Roman" w:cstheme="minorHAnsi"/>
           <w:color w:val="000000"/>
+          <w:highlight w:val="green"/>
           <w:lang w:eastAsia="en-GB"/>
         </w:rPr>
         <w:t>has class </w:t>
@@ -3084,6 +3106,7 @@
       <w:r>
         <w:rPr>
           <w:rStyle w:val="CodeChar"/>
+          <w:highlight w:val="green"/>
           <w:lang w:eastAsia="en-GB"/>
         </w:rPr>
         <w:t>notes</w:t>
@@ -3099,6 +3122,7 @@
         <w:rPr>
           <w:rFonts w:eastAsia="Times New Roman" w:cstheme="minorHAnsi"/>
           <w:color w:val="000000"/>
+          <w:highlight w:val="green"/>
           <w:lang w:val="bg-BG" w:eastAsia="en-GB"/>
         </w:rPr>
       </w:pPr>
@@ -3106,6 +3130,7 @@
         <w:rPr>
           <w:rFonts w:eastAsia="Times New Roman" w:cstheme="minorHAnsi"/>
           <w:color w:val="000000"/>
+          <w:highlight w:val="green"/>
           <w:lang w:eastAsia="en-GB"/>
         </w:rPr>
         <w:t>Use </w:t>
@@ -3113,6 +3138,7 @@
       <w:r>
         <w:rPr>
           <w:rStyle w:val="CodeChar"/>
+          <w:highlight w:val="green"/>
           <w:lang w:eastAsia="en-GB"/>
         </w:rPr>
         <w:t>span</w:t>
@@ -3122,6 +3148,7 @@
           <w:rFonts w:eastAsia="Times New Roman" w:cstheme="minorHAnsi"/>
           <w:noProof/>
           <w:color w:val="000000"/>
+          <w:highlight w:val="green"/>
           <w:lang w:eastAsia="en-GB"/>
         </w:rPr>
         <w:t> </w:t>
@@ -3130,6 +3157,7 @@
         <w:rPr>
           <w:rFonts w:eastAsia="Times New Roman" w:cstheme="minorHAnsi"/>
           <w:color w:val="000000"/>
+          <w:highlight w:val="green"/>
           <w:lang w:eastAsia="en-GB"/>
         </w:rPr>
         <w:t>tags for all content</w:t>
@@ -3145,6 +3173,7 @@
         <w:rPr>
           <w:rFonts w:eastAsia="Times New Roman" w:cstheme="minorHAnsi"/>
           <w:color w:val="000000"/>
+          <w:highlight w:val="green"/>
           <w:lang w:val="bg-BG" w:eastAsia="en-GB"/>
         </w:rPr>
       </w:pPr>
@@ -3152,6 +3181,7 @@
         <w:rPr>
           <w:rFonts w:eastAsia="Times New Roman" w:cstheme="minorHAnsi"/>
           <w:color w:val="000000"/>
+          <w:highlight w:val="green"/>
           <w:lang w:eastAsia="en-GB"/>
         </w:rPr>
         <w:t xml:space="preserve">Change the </w:t>
@@ -3159,6 +3189,7 @@
       <w:r>
         <w:rPr>
           <w:rStyle w:val="CodeChar"/>
+          <w:highlight w:val="green"/>
           <w:lang w:eastAsia="en-GB"/>
         </w:rPr>
         <w:t>div</w:t>
@@ -3168,6 +3199,7 @@
           <w:rFonts w:eastAsia="Times New Roman" w:cstheme="minorHAnsi"/>
           <w:noProof/>
           <w:color w:val="000000"/>
+          <w:highlight w:val="green"/>
           <w:lang w:eastAsia="en-GB"/>
         </w:rPr>
         <w:t xml:space="preserve"> </w:t>
@@ -3176,6 +3208,7 @@
         <w:rPr>
           <w:rFonts w:eastAsia="Times New Roman" w:cstheme="minorHAnsi"/>
           <w:color w:val="000000"/>
+          <w:highlight w:val="green"/>
           <w:lang w:eastAsia="en-GB"/>
         </w:rPr>
         <w:t xml:space="preserve">and </w:t>
@@ -3183,6 +3216,7 @@
       <w:r>
         <w:rPr>
           <w:rStyle w:val="CodeChar"/>
+          <w:highlight w:val="green"/>
           <w:lang w:eastAsia="en-GB"/>
         </w:rPr>
         <w:t>sections</w:t>
@@ -3192,6 +3226,7 @@
           <w:rFonts w:eastAsia="Times New Roman" w:cstheme="minorHAnsi"/>
           <w:noProof/>
           <w:color w:val="000000"/>
+          <w:highlight w:val="green"/>
           <w:lang w:eastAsia="en-GB"/>
         </w:rPr>
         <w:t> </w:t>
@@ -3200,6 +3235,7 @@
         <w:rPr>
           <w:rFonts w:eastAsia="Times New Roman" w:cstheme="minorHAnsi"/>
           <w:color w:val="000000"/>
+          <w:highlight w:val="green"/>
           <w:lang w:eastAsia="en-GB"/>
         </w:rPr>
         <w:t>display property to </w:t>
@@ -3207,6 +3243,7 @@
       <w:r>
         <w:rPr>
           <w:rStyle w:val="CodeChar"/>
+          <w:highlight w:val="green"/>
           <w:lang w:eastAsia="en-GB"/>
         </w:rPr>
         <w:t>flex</w:t>
@@ -3216,6 +3253,7 @@
           <w:rFonts w:eastAsia="Times New Roman" w:cstheme="minorHAnsi"/>
           <w:noProof/>
           <w:color w:val="000000"/>
+          <w:highlight w:val="green"/>
           <w:lang w:eastAsia="en-GB"/>
         </w:rPr>
         <w:t> </w:t>
@@ -3224,6 +3262,7 @@
         <w:rPr>
           <w:rFonts w:eastAsia="Times New Roman" w:cstheme="minorHAnsi"/>
           <w:color w:val="000000"/>
+          <w:highlight w:val="green"/>
           <w:lang w:eastAsia="en-GB"/>
         </w:rPr>
         <w:t xml:space="preserve">and align the items in </w:t>
@@ -3234,6 +3273,7 @@
           <w:b/>
           <w:bCs/>
           <w:color w:val="000000"/>
+          <w:highlight w:val="green"/>
           <w:lang w:eastAsia="en-GB"/>
         </w:rPr>
         <w:t>center</w:t>
@@ -3249,6 +3289,7 @@
         <w:rPr>
           <w:rFonts w:eastAsia="Times New Roman" w:cstheme="minorHAnsi"/>
           <w:color w:val="000000"/>
+          <w:highlight w:val="green"/>
           <w:lang w:val="bg-BG" w:eastAsia="en-GB"/>
         </w:rPr>
       </w:pPr>
@@ -3256,6 +3297,7 @@
         <w:rPr>
           <w:rFonts w:eastAsia="Times New Roman" w:cstheme="minorHAnsi"/>
           <w:color w:val="000000"/>
+          <w:highlight w:val="green"/>
           <w:lang w:eastAsia="en-GB"/>
         </w:rPr>
         <w:t xml:space="preserve">Set on the </w:t>
@@ -3263,6 +3305,7 @@
       <w:r>
         <w:rPr>
           <w:rStyle w:val="CodeChar"/>
+          <w:highlight w:val="green"/>
           <w:lang w:eastAsia="en-GB"/>
         </w:rPr>
         <w:t>div</w:t>
@@ -3272,6 +3315,7 @@
           <w:rFonts w:eastAsia="Times New Roman" w:cstheme="minorHAnsi"/>
           <w:noProof/>
           <w:color w:val="000000"/>
+          <w:highlight w:val="green"/>
           <w:lang w:eastAsia="en-GB"/>
         </w:rPr>
         <w:t> </w:t>
@@ -3279,6 +3323,7 @@
       <w:r>
         <w:rPr>
           <w:rStyle w:val="CodeChar"/>
+          <w:highlight w:val="green"/>
           <w:lang w:eastAsia="en-GB"/>
         </w:rPr>
         <w:t>max-width 65vw</w:t>
@@ -3294,6 +3339,7 @@
         <w:rPr>
           <w:rFonts w:eastAsia="Times New Roman" w:cstheme="minorHAnsi"/>
           <w:color w:val="000000"/>
+          <w:highlight w:val="green"/>
           <w:lang w:val="bg-BG" w:eastAsia="en-GB"/>
         </w:rPr>
       </w:pPr>
@@ -3301,6 +3347,7 @@
         <w:rPr>
           <w:rFonts w:eastAsia="Times New Roman" w:cstheme="minorHAnsi"/>
           <w:color w:val="000000"/>
+          <w:highlight w:val="green"/>
           <w:lang w:eastAsia="en-GB"/>
         </w:rPr>
         <w:t>The span must have</w:t>
@@ -3316,6 +3363,7 @@
         <w:rPr>
           <w:rFonts w:eastAsia="Times New Roman" w:cstheme="minorHAnsi"/>
           <w:color w:val="000000"/>
+          <w:highlight w:val="green"/>
           <w:lang w:val="bg-BG" w:eastAsia="en-GB"/>
         </w:rPr>
       </w:pPr>
@@ -3323,6 +3371,7 @@
         <w:rPr>
           <w:rFonts w:eastAsia="Times New Roman" w:cstheme="minorHAnsi"/>
           <w:color w:val="000000"/>
+          <w:highlight w:val="green"/>
           <w:lang w:eastAsia="en-GB"/>
         </w:rPr>
         <w:t>Border width - </w:t>
@@ -3330,6 +3379,7 @@
       <w:r>
         <w:rPr>
           <w:rStyle w:val="CodeChar"/>
+          <w:highlight w:val="green"/>
           <w:lang w:eastAsia="en-GB"/>
         </w:rPr>
         <w:t>1px</w:t>
@@ -3345,6 +3395,7 @@
         <w:rPr>
           <w:rFonts w:eastAsia="Times New Roman" w:cstheme="minorHAnsi"/>
           <w:color w:val="000000"/>
+          <w:highlight w:val="green"/>
           <w:lang w:val="bg-BG" w:eastAsia="en-GB"/>
         </w:rPr>
       </w:pPr>
@@ -3352,6 +3403,7 @@
         <w:rPr>
           <w:rFonts w:eastAsia="Times New Roman" w:cstheme="minorHAnsi"/>
           <w:color w:val="000000"/>
+          <w:highlight w:val="green"/>
           <w:lang w:eastAsia="en-GB"/>
         </w:rPr>
         <w:t>Border color - </w:t>
@@ -3359,6 +3411,7 @@
       <w:r>
         <w:rPr>
           <w:rStyle w:val="CodeChar"/>
+          <w:highlight w:val="green"/>
           <w:lang w:eastAsia="en-GB"/>
         </w:rPr>
         <w:t>black</w:t>
@@ -3374,6 +3427,7 @@
         <w:rPr>
           <w:rFonts w:eastAsia="Times New Roman" w:cstheme="minorHAnsi"/>
           <w:color w:val="000000"/>
+          <w:highlight w:val="green"/>
           <w:lang w:val="bg-BG" w:eastAsia="en-GB"/>
         </w:rPr>
       </w:pPr>
@@ -3381,6 +3435,7 @@
         <w:rPr>
           <w:rFonts w:eastAsia="Times New Roman" w:cstheme="minorHAnsi"/>
           <w:color w:val="000000"/>
+          <w:highlight w:val="green"/>
           <w:lang w:eastAsia="en-GB"/>
         </w:rPr>
         <w:t>Border style - </w:t>
@@ -3388,6 +3443,7 @@
       <w:r>
         <w:rPr>
           <w:rStyle w:val="CodeChar"/>
+          <w:highlight w:val="green"/>
           <w:lang w:eastAsia="en-GB"/>
         </w:rPr>
         <w:t>solid</w:t>
@@ -3403,6 +3459,7 @@
         <w:rPr>
           <w:rFonts w:eastAsia="Times New Roman" w:cstheme="minorHAnsi"/>
           <w:color w:val="000000"/>
+          <w:highlight w:val="green"/>
           <w:lang w:val="bg-BG" w:eastAsia="en-GB"/>
         </w:rPr>
       </w:pPr>
@@ -3410,6 +3467,7 @@
         <w:rPr>
           <w:rFonts w:eastAsia="Times New Roman" w:cstheme="minorHAnsi"/>
           <w:color w:val="000000"/>
+          <w:highlight w:val="green"/>
           <w:lang w:eastAsia="en-GB"/>
         </w:rPr>
         <w:t>For the section with class notes use the property </w:t>
@@ -3417,6 +3475,7 @@
       <w:r>
         <w:rPr>
           <w:rStyle w:val="CodeChar"/>
+          <w:highlight w:val="green"/>
           <w:lang w:eastAsia="en-GB"/>
         </w:rPr>
         <w:t>flex-direction column</w:t>
@@ -3432,6 +3491,7 @@
         <w:rPr>
           <w:rFonts w:eastAsia="Times New Roman" w:cstheme="minorHAnsi"/>
           <w:color w:val="000000"/>
+          <w:highlight w:val="green"/>
           <w:lang w:val="bg-BG" w:eastAsia="en-GB"/>
         </w:rPr>
       </w:pPr>
@@ -3439,6 +3499,7 @@
         <w:rPr>
           <w:rFonts w:eastAsia="Times New Roman" w:cstheme="minorHAnsi"/>
           <w:color w:val="000000"/>
+          <w:highlight w:val="green"/>
           <w:lang w:eastAsia="en-GB"/>
         </w:rPr>
         <w:t xml:space="preserve">Set on all </w:t>
@@ -3448,6 +3509,7 @@
           <w:rFonts w:eastAsia="Times New Roman" w:cstheme="minorHAnsi"/>
           <w:noProof/>
           <w:color w:val="000000"/>
+          <w:highlight w:val="green"/>
           <w:lang w:eastAsia="en-GB"/>
         </w:rPr>
         <w:t xml:space="preserve">HTML </w:t>
@@ -3456,6 +3518,7 @@
         <w:rPr>
           <w:rFonts w:eastAsia="Times New Roman" w:cstheme="minorHAnsi"/>
           <w:color w:val="000000"/>
+          <w:highlight w:val="green"/>
           <w:lang w:eastAsia="en-GB"/>
         </w:rPr>
         <w:t>elements the property </w:t>
@@ -3463,6 +3526,7 @@
       <w:r>
         <w:rPr>
           <w:rStyle w:val="CodeChar"/>
+          <w:highlight w:val="green"/>
           <w:lang w:eastAsia="en-GB"/>
         </w:rPr>
         <w:t>box-sizing: border-box</w:t>
@@ -3480,6 +3544,7 @@
         </w:rPr>
       </w:pPr>
       <w:r>
+        <w:lastRenderedPageBreak/>
         <w:t>Navigation Flexbox</w:t>
       </w:r>
     </w:p>
@@ -4148,6 +4213,7 @@
           <w:sz w:val="36"/>
           <w:szCs w:val="36"/>
         </w:rPr>
+        <w:lastRenderedPageBreak/>
         <w:t>Photo Gallery – Flexbox</w:t>
       </w:r>
     </w:p>
@@ -4175,7 +4241,6 @@
         <w:rPr>
           <w:noProof/>
         </w:rPr>
-        <w:lastRenderedPageBreak/>
         <w:drawing>
           <wp:inline distT="0" distB="0" distL="0" distR="0" wp14:anchorId="249DAB4A" wp14:editId="4FC10275">
             <wp:extent cx="4907640" cy="6802502"/>
@@ -4629,6 +4694,7 @@
           <w:sz w:val="36"/>
           <w:szCs w:val="36"/>
         </w:rPr>
+        <w:lastRenderedPageBreak/>
         <w:t>Blog Layout – Flexbox</w:t>
       </w:r>
     </w:p>
@@ -4659,7 +4725,6 @@
         <w:rPr>
           <w:noProof/>
         </w:rPr>
-        <w:lastRenderedPageBreak/>
         <w:drawing>
           <wp:inline distT="0" distB="0" distL="0" distR="0" wp14:anchorId="3A8834C5" wp14:editId="165D437C">
             <wp:extent cx="5186125" cy="6334180"/>
@@ -5251,6 +5316,7 @@
           <w:sz w:val="36"/>
           <w:szCs w:val="36"/>
         </w:rPr>
+        <w:lastRenderedPageBreak/>
         <w:t>Sticky Footer – Flexbox</w:t>
       </w:r>
     </w:p>
@@ -5281,7 +5347,6 @@
         <w:rPr>
           <w:noProof/>
         </w:rPr>
-        <w:lastRenderedPageBreak/>
         <w:drawing>
           <wp:inline distT="0" distB="0" distL="0" distR="0" wp14:anchorId="12F29E54" wp14:editId="00B0AB6D">
             <wp:extent cx="5462065" cy="2989872"/>
@@ -5984,6 +6049,7 @@
           <w:color w:val="000000"/>
           <w:lang w:eastAsia="en-GB"/>
         </w:rPr>
+        <w:lastRenderedPageBreak/>
         <w:t>Change the document title to "</w:t>
       </w:r>
       <w:r>
@@ -6013,7 +6079,6 @@
         </w:rPr>
       </w:pPr>
       <w:r>
-        <w:lastRenderedPageBreak/>
         <w:t>Requirements</w:t>
       </w:r>
     </w:p>
@@ -8442,7 +8507,7 @@
                           <wp:extent cx="180000" cy="180000"/>
                           <wp:effectExtent l="0" t="0" r="0" b="0"/>
                           <wp:docPr id="3" name="Picture 3">
-                            <a:hlinkClick xmlns:a="http://schemas.openxmlformats.org/drawingml/2006/main" r:id="rId22"/>
+                            <a:hlinkClick xmlns:a="http://schemas.openxmlformats.org/drawingml/2006/main" r:id="rId2"/>
                           </wp:docPr>
                           <wp:cNvGraphicFramePr>
                             <a:graphicFrameLocks xmlns:a="http://schemas.openxmlformats.org/drawingml/2006/main" noChangeAspect="1"/>
@@ -8452,14 +8517,14 @@
                               <pic:pic xmlns:pic="http://schemas.openxmlformats.org/drawingml/2006/picture">
                                 <pic:nvPicPr>
                                   <pic:cNvPr id="3" name="Picture 3">
-                                    <a:hlinkClick r:id="rId22"/>
+                                    <a:hlinkClick r:id="rId2"/>
                                   </pic:cNvPr>
                                   <pic:cNvPicPr>
                                     <a:picLocks noChangeAspect="1" noChangeArrowheads="1"/>
                                   </pic:cNvPicPr>
                                 </pic:nvPicPr>
                                 <pic:blipFill>
-                                  <a:blip r:embed="rId23">
+                                  <a:blip r:embed="rId3">
                                     <a:extLst>
                                       <a:ext uri="{28A0092B-C50C-407E-A947-70E740481C1C}">
                                         <a14:useLocalDpi xmlns:a14="http://schemas.microsoft.com/office/drawing/2010/main" val="0"/>
@@ -8508,7 +8573,7 @@
                           <wp:extent cx="180000" cy="180000"/>
                           <wp:effectExtent l="0" t="0" r="0" b="0"/>
                           <wp:docPr id="2" name="Picture 2">
-                            <a:hlinkClick xmlns:a="http://schemas.openxmlformats.org/drawingml/2006/main" r:id="rId24"/>
+                            <a:hlinkClick xmlns:a="http://schemas.openxmlformats.org/drawingml/2006/main" r:id="rId4"/>
                           </wp:docPr>
                           <wp:cNvGraphicFramePr>
                             <a:graphicFrameLocks xmlns:a="http://schemas.openxmlformats.org/drawingml/2006/main" noChangeAspect="1"/>
@@ -8518,14 +8583,14 @@
                               <pic:pic xmlns:pic="http://schemas.openxmlformats.org/drawingml/2006/picture">
                                 <pic:nvPicPr>
                                   <pic:cNvPr id="2" name="Picture 2">
-                                    <a:hlinkClick r:id="rId24"/>
+                                    <a:hlinkClick r:id="rId4"/>
                                   </pic:cNvPr>
                                   <pic:cNvPicPr>
                                     <a:picLocks noChangeAspect="1" noChangeArrowheads="1"/>
                                   </pic:cNvPicPr>
                                 </pic:nvPicPr>
                                 <pic:blipFill>
-                                  <a:blip r:embed="rId25">
+                                  <a:blip r:embed="rId5">
                                     <a:extLst>
                                       <a:ext uri="{28A0092B-C50C-407E-A947-70E740481C1C}">
                                         <a14:useLocalDpi xmlns:a14="http://schemas.microsoft.com/office/drawing/2010/main" val="0"/>
@@ -8574,7 +8639,7 @@
                           <wp:extent cx="180000" cy="180000"/>
                           <wp:effectExtent l="0" t="0" r="0" b="0"/>
                           <wp:docPr id="5" name="Picture 5" title="Software University @ Facebook">
-                            <a:hlinkClick xmlns:a="http://schemas.openxmlformats.org/drawingml/2006/main" r:id="rId26"/>
+                            <a:hlinkClick xmlns:a="http://schemas.openxmlformats.org/drawingml/2006/main" r:id="rId6"/>
                           </wp:docPr>
                           <wp:cNvGraphicFramePr>
                             <a:graphicFrameLocks xmlns:a="http://schemas.openxmlformats.org/drawingml/2006/main" noChangeAspect="1"/>
@@ -8584,12 +8649,12 @@
                               <pic:pic xmlns:pic="http://schemas.openxmlformats.org/drawingml/2006/picture">
                                 <pic:nvPicPr>
                                   <pic:cNvPr id="5" name="Picture 5" title="Software University @ Facebook">
-                                    <a:hlinkClick r:id="rId26"/>
+                                    <a:hlinkClick r:id="rId6"/>
                                   </pic:cNvPr>
                                   <pic:cNvPicPr/>
                                 </pic:nvPicPr>
                                 <pic:blipFill>
-                                  <a:blip r:embed="rId27"/>
+                                  <a:blip r:embed="rId7"/>
                                   <a:stretch>
                                     <a:fillRect/>
                                   </a:stretch>
@@ -8627,7 +8692,7 @@
                           <wp:extent cx="180000" cy="180000"/>
                           <wp:effectExtent l="0" t="0" r="0" b="0"/>
                           <wp:docPr id="20" name="Picture 20">
-                            <a:hlinkClick xmlns:a="http://schemas.openxmlformats.org/drawingml/2006/main" r:id="rId28"/>
+                            <a:hlinkClick xmlns:a="http://schemas.openxmlformats.org/drawingml/2006/main" r:id="rId8"/>
                           </wp:docPr>
                           <wp:cNvGraphicFramePr>
                             <a:graphicFrameLocks xmlns:a="http://schemas.openxmlformats.org/drawingml/2006/main" noChangeAspect="1"/>
@@ -8637,20 +8702,20 @@
                               <pic:pic xmlns:pic="http://schemas.openxmlformats.org/drawingml/2006/picture">
                                 <pic:nvPicPr>
                                   <pic:cNvPr id="20" name="Picture 20">
-                                    <a:hlinkClick r:id="rId28"/>
+                                    <a:hlinkClick r:id="rId8"/>
                                   </pic:cNvPr>
                                   <pic:cNvPicPr>
                                     <a:picLocks noChangeAspect="1" noChangeArrowheads="1"/>
                                   </pic:cNvPicPr>
                                 </pic:nvPicPr>
                                 <pic:blipFill>
-                                  <a:blip r:embed="rId29">
+                                  <a:blip r:embed="rId9">
                                     <a:extLst>
                                       <a:ext uri="{28A0092B-C50C-407E-A947-70E740481C1C}">
                                         <a14:useLocalDpi xmlns:a14="http://schemas.microsoft.com/office/drawing/2010/main" val="0"/>
                                       </a:ext>
                                       <a:ext uri="{837473B0-CC2E-450A-ABE3-18F120FF3D39}">
-                                        <a1611:picAttrSrcUrl xmlns:a1611="http://schemas.microsoft.com/office/drawing/2016/11/main" r:id="rId30"/>
+                                        <a1611:picAttrSrcUrl xmlns:a1611="http://schemas.microsoft.com/office/drawing/2016/11/main" r:id="rId10"/>
                                       </a:ext>
                                     </a:extLst>
                                   </a:blip>
@@ -8696,7 +8761,7 @@
                           <wp:extent cx="180000" cy="180000"/>
                           <wp:effectExtent l="0" t="0" r="0" b="0"/>
                           <wp:docPr id="7" name="Picture 7" title="Software University @ Twitter">
-                            <a:hlinkClick xmlns:a="http://schemas.openxmlformats.org/drawingml/2006/main" r:id="rId31"/>
+                            <a:hlinkClick xmlns:a="http://schemas.openxmlformats.org/drawingml/2006/main" r:id="rId11"/>
                           </wp:docPr>
                           <wp:cNvGraphicFramePr>
                             <a:graphicFrameLocks xmlns:a="http://schemas.openxmlformats.org/drawingml/2006/main" noChangeAspect="1"/>
@@ -8706,12 +8771,12 @@
                               <pic:pic xmlns:pic="http://schemas.openxmlformats.org/drawingml/2006/picture">
                                 <pic:nvPicPr>
                                   <pic:cNvPr id="7" name="Picture 7" title="Software University @ Twitter">
-                                    <a:hlinkClick r:id="rId31"/>
+                                    <a:hlinkClick r:id="rId11"/>
                                   </pic:cNvPr>
                                   <pic:cNvPicPr/>
                                 </pic:nvPicPr>
                                 <pic:blipFill>
-                                  <a:blip r:embed="rId32"/>
+                                  <a:blip r:embed="rId12"/>
                                   <a:stretch>
                                     <a:fillRect/>
                                   </a:stretch>
@@ -8749,7 +8814,7 @@
                           <wp:extent cx="180000" cy="180000"/>
                           <wp:effectExtent l="0" t="0" r="0" b="0"/>
                           <wp:docPr id="17" name="Picture 17" title="Software University @ YouTube">
-                            <a:hlinkClick xmlns:a="http://schemas.openxmlformats.org/drawingml/2006/main" r:id="rId33"/>
+                            <a:hlinkClick xmlns:a="http://schemas.openxmlformats.org/drawingml/2006/main" r:id="rId13"/>
                           </wp:docPr>
                           <wp:cNvGraphicFramePr>
                             <a:graphicFrameLocks xmlns:a="http://schemas.openxmlformats.org/drawingml/2006/main" noChangeAspect="1"/>
@@ -8759,12 +8824,12 @@
                               <pic:pic xmlns:pic="http://schemas.openxmlformats.org/drawingml/2006/picture">
                                 <pic:nvPicPr>
                                   <pic:cNvPr id="17" name="Picture 17" title="Software University @ YouTube">
-                                    <a:hlinkClick r:id="rId33"/>
+                                    <a:hlinkClick r:id="rId13"/>
                                   </pic:cNvPr>
                                   <pic:cNvPicPr/>
                                 </pic:nvPicPr>
                                 <pic:blipFill>
-                                  <a:blip r:embed="rId34"/>
+                                  <a:blip r:embed="rId14"/>
                                   <a:stretch>
                                     <a:fillRect/>
                                   </a:stretch>
@@ -8802,7 +8867,7 @@
                           <wp:extent cx="180000" cy="180000"/>
                           <wp:effectExtent l="0" t="0" r="0" b="0"/>
                           <wp:docPr id="21" name="Picture 21">
-                            <a:hlinkClick xmlns:a="http://schemas.openxmlformats.org/drawingml/2006/main" r:id="rId35"/>
+                            <a:hlinkClick xmlns:a="http://schemas.openxmlformats.org/drawingml/2006/main" r:id="rId15"/>
                           </wp:docPr>
                           <wp:cNvGraphicFramePr>
                             <a:graphicFrameLocks xmlns:a="http://schemas.openxmlformats.org/drawingml/2006/main" noChangeAspect="1"/>
@@ -8812,14 +8877,14 @@
                               <pic:pic xmlns:pic="http://schemas.openxmlformats.org/drawingml/2006/picture">
                                 <pic:nvPicPr>
                                   <pic:cNvPr id="21" name="Picture 21">
-                                    <a:hlinkClick r:id="rId35"/>
+                                    <a:hlinkClick r:id="rId15"/>
                                   </pic:cNvPr>
                                   <pic:cNvPicPr>
                                     <a:picLocks noChangeAspect="1" noChangeArrowheads="1"/>
                                   </pic:cNvPicPr>
                                 </pic:nvPicPr>
                                 <pic:blipFill rotWithShape="1">
-                                  <a:blip r:embed="rId36">
+                                  <a:blip r:embed="rId16">
                                     <a:extLst>
                                       <a:ext uri="{28A0092B-C50C-407E-A947-70E740481C1C}">
                                         <a14:useLocalDpi xmlns:a14="http://schemas.microsoft.com/office/drawing/2010/main" val="0"/>
@@ -8871,7 +8936,7 @@
                           <wp:extent cx="180000" cy="180000"/>
                           <wp:effectExtent l="0" t="0" r="0" b="0"/>
                           <wp:docPr id="22" name="Picture 22">
-                            <a:hlinkClick xmlns:a="http://schemas.openxmlformats.org/drawingml/2006/main" r:id="rId37"/>
+                            <a:hlinkClick xmlns:a="http://schemas.openxmlformats.org/drawingml/2006/main" r:id="rId17"/>
                           </wp:docPr>
                           <wp:cNvGraphicFramePr>
                             <a:graphicFrameLocks xmlns:a="http://schemas.openxmlformats.org/drawingml/2006/main" noChangeAspect="1"/>
@@ -8881,14 +8946,14 @@
                               <pic:pic xmlns:pic="http://schemas.openxmlformats.org/drawingml/2006/picture">
                                 <pic:nvPicPr>
                                   <pic:cNvPr id="22" name="Picture 22">
-                                    <a:hlinkClick r:id="rId37"/>
+                                    <a:hlinkClick r:id="rId17"/>
                                   </pic:cNvPr>
                                   <pic:cNvPicPr>
                                     <a:picLocks noChangeAspect="1" noChangeArrowheads="1"/>
                                   </pic:cNvPicPr>
                                 </pic:nvPicPr>
                                 <pic:blipFill>
-                                  <a:blip r:embed="rId38">
+                                  <a:blip r:embed="rId18">
                                     <a:extLst>
                                       <a:ext uri="{28A0092B-C50C-407E-A947-70E740481C1C}">
                                         <a14:useLocalDpi xmlns:a14="http://schemas.microsoft.com/office/drawing/2010/main" val="0"/>
@@ -8937,7 +9002,7 @@
                           <wp:extent cx="180000" cy="180000"/>
                           <wp:effectExtent l="0" t="0" r="0" b="0"/>
                           <wp:docPr id="23" name="Picture 23" title="Software University: Email Us">
-                            <a:hlinkClick xmlns:a="http://schemas.openxmlformats.org/drawingml/2006/main" r:id="rId39"/>
+                            <a:hlinkClick xmlns:a="http://schemas.openxmlformats.org/drawingml/2006/main" r:id="rId19"/>
                           </wp:docPr>
                           <wp:cNvGraphicFramePr>
                             <a:graphicFrameLocks xmlns:a="http://schemas.openxmlformats.org/drawingml/2006/main" noChangeAspect="1"/>
@@ -8947,12 +9012,12 @@
                               <pic:pic xmlns:pic="http://schemas.openxmlformats.org/drawingml/2006/picture">
                                 <pic:nvPicPr>
                                   <pic:cNvPr id="23" name="Picture 23" title="Software University: Email Us">
-                                    <a:hlinkClick r:id="rId39"/>
+                                    <a:hlinkClick r:id="rId19"/>
                                   </pic:cNvPr>
                                   <pic:cNvPicPr/>
                                 </pic:nvPicPr>
                                 <pic:blipFill>
-                                  <a:blip r:embed="rId40"/>
+                                  <a:blip r:embed="rId20"/>
                                   <a:stretch>
                                     <a:fillRect/>
                                   </a:stretch>
@@ -9014,7 +9079,7 @@
                   </pic:cNvPicPr>
                 </pic:nvPicPr>
                 <pic:blipFill>
-                  <a:blip r:embed="rId41">
+                  <a:blip r:embed="rId22">
                     <a:extLst>
                       <a:ext uri="{28A0092B-C50C-407E-A947-70E740481C1C}">
                         <a14:useLocalDpi xmlns:a14="http://schemas.microsoft.com/office/drawing/2010/main" val="0"/>

</xml_diff>

<commit_message>
adding reset css file and implementing 3 requirements
</commit_message>
<xml_diff>
--- a/HTML & CSS/06 Flexbox-Exercise-Resources/06.Flexbox-Exercise.docx
+++ b/HTML & CSS/06 Flexbox-Exercise-Resources/06.Flexbox-Exercise.docx
@@ -3630,6 +3630,7 @@
         <w:rPr>
           <w:rFonts w:eastAsia="Times New Roman" w:cstheme="minorHAnsi"/>
           <w:color w:val="000000"/>
+          <w:highlight w:val="green"/>
           <w:lang w:val="bg-BG" w:eastAsia="en-GB"/>
         </w:rPr>
       </w:pPr>
@@ -3637,6 +3638,7 @@
         <w:rPr>
           <w:rFonts w:eastAsia="Times New Roman" w:cstheme="minorHAnsi"/>
           <w:color w:val="000000"/>
+          <w:highlight w:val="green"/>
           <w:lang w:eastAsia="en-GB"/>
         </w:rPr>
         <w:t>Change the document title to "</w:t>
@@ -3647,6 +3649,7 @@
           <w:b/>
           <w:bCs/>
           <w:color w:val="000000"/>
+          <w:highlight w:val="green"/>
           <w:lang w:eastAsia="en-GB"/>
         </w:rPr>
         <w:t>Navigation - Flexbox</w:t>
@@ -3655,6 +3658,7 @@
         <w:rPr>
           <w:rFonts w:eastAsia="Times New Roman" w:cstheme="minorHAnsi"/>
           <w:color w:val="000000"/>
+          <w:highlight w:val="green"/>
           <w:lang w:eastAsia="en-GB"/>
         </w:rPr>
         <w:t>"</w:t>
@@ -3664,10 +3668,14 @@
       <w:pPr>
         <w:pStyle w:val="3"/>
         <w:rPr>
+          <w:highlight w:val="green"/>
           <w:lang w:val="bg-BG"/>
         </w:rPr>
       </w:pPr>
       <w:r>
+        <w:rPr>
+          <w:highlight w:val="green"/>
+        </w:rPr>
         <w:t>Requirements</w:t>
       </w:r>
     </w:p>
@@ -3681,6 +3689,7 @@
         <w:rPr>
           <w:rFonts w:eastAsia="Times New Roman" w:cstheme="minorHAnsi"/>
           <w:color w:val="000000"/>
+          <w:highlight w:val="green"/>
           <w:lang w:val="bg-BG" w:eastAsia="en-GB"/>
         </w:rPr>
       </w:pPr>
@@ -3688,6 +3697,7 @@
         <w:rPr>
           <w:rFonts w:eastAsia="Times New Roman" w:cstheme="minorHAnsi"/>
           <w:color w:val="000000"/>
+          <w:highlight w:val="green"/>
           <w:lang w:eastAsia="en-GB"/>
         </w:rPr>
         <w:t xml:space="preserve">Divide the </w:t>
@@ -3698,6 +3708,7 @@
           <w:b/>
           <w:bCs/>
           <w:color w:val="000000"/>
+          <w:highlight w:val="green"/>
           <w:lang w:eastAsia="en-GB"/>
         </w:rPr>
         <w:t>body</w:t>
@@ -3706,6 +3717,7 @@
         <w:rPr>
           <w:rFonts w:eastAsia="Times New Roman" w:cstheme="minorHAnsi"/>
           <w:color w:val="000000"/>
+          <w:highlight w:val="green"/>
           <w:lang w:eastAsia="en-GB"/>
         </w:rPr>
         <w:t xml:space="preserve"> into </w:t>
@@ -3713,6 +3725,7 @@
       <w:r>
         <w:rPr>
           <w:rStyle w:val="CodeChar"/>
+          <w:highlight w:val="green"/>
           <w:lang w:eastAsia="en-GB"/>
         </w:rPr>
         <w:t>header</w:t>
@@ -3722,6 +3735,7 @@
           <w:rFonts w:eastAsia="Times New Roman" w:cstheme="minorHAnsi"/>
           <w:noProof/>
           <w:color w:val="000000"/>
+          <w:highlight w:val="green"/>
           <w:lang w:eastAsia="en-GB"/>
         </w:rPr>
         <w:t> </w:t>
@@ -3730,6 +3744,7 @@
         <w:rPr>
           <w:rFonts w:eastAsia="Times New Roman" w:cstheme="minorHAnsi"/>
           <w:color w:val="000000"/>
+          <w:highlight w:val="green"/>
           <w:lang w:eastAsia="en-GB"/>
         </w:rPr>
         <w:t>and </w:t>
@@ -3737,6 +3752,7 @@
       <w:r>
         <w:rPr>
           <w:rStyle w:val="CodeChar"/>
+          <w:highlight w:val="green"/>
           <w:lang w:eastAsia="en-GB"/>
         </w:rPr>
         <w:t>main</w:t>
@@ -3746,6 +3762,7 @@
           <w:rFonts w:eastAsia="Times New Roman" w:cstheme="minorHAnsi"/>
           <w:noProof/>
           <w:color w:val="000000"/>
+          <w:highlight w:val="green"/>
           <w:lang w:eastAsia="en-GB"/>
         </w:rPr>
         <w:t> </w:t>
@@ -3754,6 +3771,7 @@
         <w:rPr>
           <w:rFonts w:eastAsia="Times New Roman" w:cstheme="minorHAnsi"/>
           <w:color w:val="000000"/>
+          <w:highlight w:val="green"/>
           <w:lang w:eastAsia="en-GB"/>
         </w:rPr>
         <w:t>tag</w:t>
@@ -3769,6 +3787,7 @@
         <w:rPr>
           <w:rFonts w:eastAsia="Times New Roman" w:cstheme="minorHAnsi"/>
           <w:color w:val="000000"/>
+          <w:highlight w:val="green"/>
           <w:lang w:val="bg-BG" w:eastAsia="en-GB"/>
         </w:rPr>
       </w:pPr>
@@ -3776,6 +3795,7 @@
         <w:rPr>
           <w:rFonts w:eastAsia="Times New Roman" w:cstheme="minorHAnsi"/>
           <w:color w:val="000000"/>
+          <w:highlight w:val="green"/>
           <w:lang w:eastAsia="en-GB"/>
         </w:rPr>
         <w:t>The </w:t>
@@ -3786,6 +3806,7 @@
           <w:b/>
           <w:bCs/>
           <w:color w:val="000000"/>
+          <w:highlight w:val="green"/>
           <w:lang w:eastAsia="en-GB"/>
         </w:rPr>
         <w:t>bottom</w:t>
@@ -3794,6 +3815,7 @@
         <w:rPr>
           <w:rFonts w:eastAsia="Times New Roman" w:cstheme="minorHAnsi"/>
           <w:color w:val="000000"/>
+          <w:highlight w:val="green"/>
           <w:lang w:eastAsia="en-GB"/>
         </w:rPr>
         <w:t xml:space="preserve"> </w:t>
@@ -3804,6 +3826,7 @@
           <w:b/>
           <w:bCs/>
           <w:color w:val="000000"/>
+          <w:highlight w:val="green"/>
           <w:lang w:eastAsia="en-GB"/>
         </w:rPr>
         <w:t>border</w:t>
@@ -3812,6 +3835,7 @@
         <w:rPr>
           <w:rFonts w:eastAsia="Times New Roman" w:cstheme="minorHAnsi"/>
           <w:color w:val="000000"/>
+          <w:highlight w:val="green"/>
           <w:lang w:eastAsia="en-GB"/>
         </w:rPr>
         <w:t> in the </w:t>
@@ -3819,6 +3843,7 @@
       <w:r>
         <w:rPr>
           <w:rStyle w:val="CodeChar"/>
+          <w:highlight w:val="green"/>
           <w:lang w:eastAsia="en-GB"/>
         </w:rPr>
         <w:t>header</w:t>
@@ -3828,6 +3853,7 @@
           <w:rFonts w:eastAsia="Times New Roman" w:cstheme="minorHAnsi"/>
           <w:noProof/>
           <w:color w:val="000000"/>
+          <w:highlight w:val="green"/>
           <w:lang w:eastAsia="en-GB"/>
         </w:rPr>
         <w:t> </w:t>
@@ -3836,6 +3862,7 @@
         <w:rPr>
           <w:rFonts w:eastAsia="Times New Roman" w:cstheme="minorHAnsi"/>
           <w:color w:val="000000"/>
+          <w:highlight w:val="green"/>
           <w:lang w:eastAsia="en-GB"/>
         </w:rPr>
         <w:t>must have</w:t>
@@ -3851,6 +3878,7 @@
         <w:rPr>
           <w:rFonts w:eastAsia="Times New Roman" w:cstheme="minorHAnsi"/>
           <w:color w:val="000000"/>
+          <w:highlight w:val="green"/>
           <w:lang w:val="bg-BG" w:eastAsia="en-GB"/>
         </w:rPr>
       </w:pPr>
@@ -3858,6 +3886,7 @@
         <w:rPr>
           <w:rFonts w:eastAsia="Times New Roman" w:cstheme="minorHAnsi"/>
           <w:color w:val="000000"/>
+          <w:highlight w:val="green"/>
           <w:lang w:eastAsia="en-GB"/>
         </w:rPr>
         <w:t>Border width - </w:t>
@@ -3865,6 +3894,7 @@
       <w:r>
         <w:rPr>
           <w:rStyle w:val="CodeChar"/>
+          <w:highlight w:val="green"/>
           <w:lang w:eastAsia="en-GB"/>
         </w:rPr>
         <w:t>2px</w:t>
@@ -3880,6 +3910,7 @@
         <w:rPr>
           <w:rFonts w:eastAsia="Times New Roman" w:cstheme="minorHAnsi"/>
           <w:color w:val="000000"/>
+          <w:highlight w:val="green"/>
           <w:lang w:val="bg-BG" w:eastAsia="en-GB"/>
         </w:rPr>
       </w:pPr>
@@ -3887,6 +3918,7 @@
         <w:rPr>
           <w:rFonts w:eastAsia="Times New Roman" w:cstheme="minorHAnsi"/>
           <w:color w:val="000000"/>
+          <w:highlight w:val="green"/>
           <w:lang w:eastAsia="en-GB"/>
         </w:rPr>
         <w:t>Border color - </w:t>
@@ -3895,6 +3927,7 @@
       <w:r>
         <w:rPr>
           <w:rStyle w:val="CodeChar"/>
+          <w:highlight w:val="green"/>
           <w:lang w:eastAsia="en-GB"/>
         </w:rPr>
         <w:t>rgb</w:t>
@@ -3903,6 +3936,7 @@
       <w:r>
         <w:rPr>
           <w:rStyle w:val="CodeChar"/>
+          <w:highlight w:val="green"/>
           <w:lang w:eastAsia="en-GB"/>
         </w:rPr>
         <w:t>(0, 0, 0)</w:t>
@@ -3918,6 +3952,7 @@
         <w:rPr>
           <w:rFonts w:eastAsia="Times New Roman" w:cstheme="minorHAnsi"/>
           <w:color w:val="000000"/>
+          <w:highlight w:val="green"/>
           <w:lang w:val="bg-BG" w:eastAsia="en-GB"/>
         </w:rPr>
       </w:pPr>
@@ -3925,6 +3960,7 @@
         <w:rPr>
           <w:rFonts w:eastAsia="Times New Roman" w:cstheme="minorHAnsi"/>
           <w:color w:val="000000"/>
+          <w:highlight w:val="green"/>
           <w:lang w:eastAsia="en-GB"/>
         </w:rPr>
         <w:t>Border style - </w:t>
@@ -3932,6 +3968,7 @@
       <w:r>
         <w:rPr>
           <w:rStyle w:val="CodeChar"/>
+          <w:highlight w:val="green"/>
           <w:lang w:eastAsia="en-GB"/>
         </w:rPr>
         <w:t>solid</w:t>

</xml_diff>

<commit_message>
adding solution for the 7th task
Solution working in the automated system with 100/100
</commit_message>
<xml_diff>
--- a/HTML & CSS/06 Flexbox-Exercise-Resources/06.Flexbox-Exercise.docx
+++ b/HTML & CSS/06 Flexbox-Exercise-Resources/06.Flexbox-Exercise.docx
@@ -4786,6 +4786,7 @@
           <w:color w:val="7C380A"/>
           <w:sz w:val="36"/>
           <w:szCs w:val="36"/>
+          <w:highlight w:val="green"/>
           <w:lang w:val="bg-BG"/>
         </w:rPr>
       </w:pPr>
@@ -4797,6 +4798,7 @@
           <w:color w:val="7C380A"/>
           <w:sz w:val="36"/>
           <w:szCs w:val="36"/>
+          <w:highlight w:val="green"/>
         </w:rPr>
         <w:lastRenderedPageBreak/>
         <w:t>Blog Layout – Flexbox</w:t>
@@ -4891,6 +4893,7 @@
         <w:rPr>
           <w:rFonts w:eastAsia="Times New Roman" w:cstheme="minorHAnsi"/>
           <w:color w:val="000000"/>
+          <w:highlight w:val="green"/>
           <w:lang w:val="bg-BG" w:eastAsia="en-GB"/>
         </w:rPr>
       </w:pPr>
@@ -4898,6 +4901,7 @@
         <w:rPr>
           <w:rFonts w:eastAsia="Times New Roman" w:cstheme="minorHAnsi"/>
           <w:color w:val="000000"/>
+          <w:highlight w:val="green"/>
           <w:lang w:eastAsia="en-GB"/>
         </w:rPr>
         <w:t>Change the document title to "</w:t>
@@ -4908,6 +4912,7 @@
           <w:b/>
           <w:bCs/>
           <w:color w:val="000000"/>
+          <w:highlight w:val="green"/>
           <w:lang w:eastAsia="en-GB"/>
         </w:rPr>
         <w:t>Blog Layout - Flexbox</w:t>
@@ -4916,6 +4921,7 @@
         <w:rPr>
           <w:rFonts w:eastAsia="Times New Roman" w:cstheme="minorHAnsi"/>
           <w:color w:val="000000"/>
+          <w:highlight w:val="green"/>
           <w:lang w:eastAsia="en-GB"/>
         </w:rPr>
         <w:t>"</w:t>
@@ -4942,6 +4948,7 @@
         <w:rPr>
           <w:rFonts w:eastAsia="Times New Roman" w:cstheme="minorHAnsi"/>
           <w:color w:val="000000"/>
+          <w:highlight w:val="green"/>
           <w:lang w:val="bg-BG" w:eastAsia="en-GB"/>
         </w:rPr>
       </w:pPr>
@@ -4949,6 +4956,7 @@
         <w:rPr>
           <w:rFonts w:eastAsia="Times New Roman" w:cstheme="minorHAnsi"/>
           <w:color w:val="000000"/>
+          <w:highlight w:val="green"/>
           <w:lang w:eastAsia="en-GB"/>
         </w:rPr>
         <w:t>The entire content must be in </w:t>
@@ -4956,6 +4964,7 @@
       <w:r>
         <w:rPr>
           <w:rStyle w:val="CodeChar"/>
+          <w:highlight w:val="green"/>
           <w:lang w:eastAsia="en-GB"/>
         </w:rPr>
         <w:t>div</w:t>
@@ -4965,6 +4974,7 @@
           <w:rFonts w:eastAsia="Times New Roman" w:cstheme="minorHAnsi"/>
           <w:noProof/>
           <w:color w:val="000000"/>
+          <w:highlight w:val="green"/>
           <w:lang w:eastAsia="en-GB"/>
         </w:rPr>
         <w:t> </w:t>
@@ -4973,6 +4983,7 @@
         <w:rPr>
           <w:rFonts w:eastAsia="Times New Roman" w:cstheme="minorHAnsi"/>
           <w:color w:val="000000"/>
+          <w:highlight w:val="green"/>
           <w:lang w:eastAsia="en-GB"/>
         </w:rPr>
         <w:t xml:space="preserve">container with </w:t>
@@ -4983,6 +4994,7 @@
           <w:b/>
           <w:bCs/>
           <w:color w:val="000000"/>
+          <w:highlight w:val="green"/>
           <w:lang w:eastAsia="en-GB"/>
         </w:rPr>
         <w:t>class</w:t>
@@ -4991,6 +5003,7 @@
         <w:rPr>
           <w:rFonts w:eastAsia="Times New Roman" w:cstheme="minorHAnsi"/>
           <w:color w:val="000000"/>
+          <w:highlight w:val="green"/>
           <w:lang w:eastAsia="en-GB"/>
         </w:rPr>
         <w:t> page </w:t>
@@ -5000,6 +5013,7 @@
           <w:rFonts w:eastAsia="Times New Roman" w:cstheme="minorHAnsi"/>
           <w:noProof/>
           <w:color w:val="000000"/>
+          <w:highlight w:val="green"/>
           <w:lang w:eastAsia="en-GB"/>
         </w:rPr>
         <w:t>(</w:t>
@@ -5008,6 +5022,7 @@
       <w:r>
         <w:rPr>
           <w:rStyle w:val="CodeChar"/>
+          <w:highlight w:val="green"/>
           <w:lang w:eastAsia="en-GB"/>
         </w:rPr>
         <w:t>div.page</w:t>
@@ -5018,6 +5033,7 @@
           <w:rFonts w:eastAsia="Times New Roman" w:cstheme="minorHAnsi"/>
           <w:noProof/>
           <w:color w:val="000000"/>
+          <w:highlight w:val="green"/>
           <w:lang w:eastAsia="en-GB"/>
         </w:rPr>
         <w:t>)</w:t>
@@ -5033,6 +5049,7 @@
         <w:rPr>
           <w:rFonts w:eastAsia="Times New Roman" w:cstheme="minorHAnsi"/>
           <w:color w:val="000000"/>
+          <w:highlight w:val="green"/>
           <w:lang w:val="bg-BG" w:eastAsia="en-GB"/>
         </w:rPr>
       </w:pPr>
@@ -5040,6 +5057,7 @@
         <w:rPr>
           <w:rFonts w:eastAsia="Times New Roman" w:cstheme="minorHAnsi"/>
           <w:color w:val="000000"/>
+          <w:highlight w:val="green"/>
           <w:lang w:eastAsia="en-GB"/>
         </w:rPr>
         <w:t>The page container </w:t>
@@ -5049,6 +5067,7 @@
           <w:rFonts w:eastAsia="Times New Roman" w:cstheme="minorHAnsi"/>
           <w:noProof/>
           <w:color w:val="000000"/>
+          <w:highlight w:val="green"/>
           <w:lang w:eastAsia="en-GB"/>
         </w:rPr>
         <w:t>(</w:t>
@@ -5056,6 +5075,7 @@
       <w:r>
         <w:rPr>
           <w:rStyle w:val="CodeChar"/>
+          <w:highlight w:val="green"/>
           <w:lang w:eastAsia="en-GB"/>
         </w:rPr>
         <w:t>div</w:t>
@@ -5065,6 +5085,7 @@
           <w:rFonts w:eastAsia="Times New Roman" w:cstheme="minorHAnsi"/>
           <w:noProof/>
           <w:color w:val="000000"/>
+          <w:highlight w:val="green"/>
           <w:lang w:eastAsia="en-GB"/>
         </w:rPr>
         <w:t>) </w:t>
@@ -5073,6 +5094,7 @@
         <w:rPr>
           <w:rFonts w:eastAsia="Times New Roman" w:cstheme="minorHAnsi"/>
           <w:color w:val="000000"/>
+          <w:highlight w:val="green"/>
           <w:lang w:eastAsia="en-GB"/>
         </w:rPr>
         <w:t>must be </w:t>
@@ -5083,6 +5105,7 @@
           <w:b/>
           <w:bCs/>
           <w:color w:val="000000"/>
+          <w:highlight w:val="green"/>
           <w:lang w:eastAsia="en-GB"/>
         </w:rPr>
         <w:t>flexed</w:t>
@@ -5091,6 +5114,7 @@
         <w:rPr>
           <w:rFonts w:eastAsia="Times New Roman" w:cstheme="minorHAnsi"/>
           <w:color w:val="000000"/>
+          <w:highlight w:val="green"/>
           <w:lang w:eastAsia="en-GB"/>
         </w:rPr>
         <w:t> and </w:t>
@@ -5101,6 +5125,7 @@
           <w:b/>
           <w:bCs/>
           <w:color w:val="000000"/>
+          <w:highlight w:val="green"/>
           <w:lang w:eastAsia="en-GB"/>
         </w:rPr>
         <w:t>wrapped</w:t>
@@ -5115,6 +5140,7 @@
         <w:spacing w:before="100" w:beforeAutospacing="1" w:after="100" w:afterAutospacing="1" w:line="240" w:lineRule="auto"/>
         <w:rPr>
           <w:rStyle w:val="CodeChar"/>
+          <w:highlight w:val="green"/>
           <w:lang w:val="bg-BG" w:eastAsia="en-GB"/>
         </w:rPr>
       </w:pPr>
@@ -5124,6 +5150,7 @@
           <w:b/>
           <w:bCs/>
           <w:color w:val="000000"/>
+          <w:highlight w:val="green"/>
           <w:lang w:eastAsia="en-GB"/>
         </w:rPr>
         <w:t>Body</w:t>
@@ -5132,6 +5159,7 @@
         <w:rPr>
           <w:rFonts w:eastAsia="Times New Roman" w:cstheme="minorHAnsi"/>
           <w:color w:val="000000"/>
+          <w:highlight w:val="green"/>
           <w:lang w:eastAsia="en-GB"/>
         </w:rPr>
         <w:t> </w:t>
@@ -5142,6 +5170,7 @@
           <w:b/>
           <w:bCs/>
           <w:color w:val="000000"/>
+          <w:highlight w:val="green"/>
           <w:lang w:eastAsia="en-GB"/>
         </w:rPr>
         <w:t>background</w:t>
@@ -5150,6 +5179,7 @@
         <w:rPr>
           <w:rFonts w:eastAsia="Times New Roman" w:cstheme="minorHAnsi"/>
           <w:color w:val="000000"/>
+          <w:highlight w:val="green"/>
           <w:lang w:eastAsia="en-GB"/>
         </w:rPr>
         <w:t xml:space="preserve"> color must be </w:t>
@@ -5158,6 +5188,7 @@
       <w:r>
         <w:rPr>
           <w:rStyle w:val="CodeChar"/>
+          <w:highlight w:val="green"/>
           <w:lang w:eastAsia="en-GB"/>
         </w:rPr>
         <w:t>rgb</w:t>
@@ -5166,6 +5197,7 @@
       <w:r>
         <w:rPr>
           <w:rStyle w:val="CodeChar"/>
+          <w:highlight w:val="green"/>
           <w:lang w:eastAsia="en-GB"/>
         </w:rPr>
         <w:t>(238, 238, 238)</w:t>
@@ -5180,6 +5212,7 @@
         <w:spacing w:before="100" w:beforeAutospacing="1" w:after="100" w:afterAutospacing="1" w:line="240" w:lineRule="auto"/>
         <w:rPr>
           <w:rStyle w:val="CodeChar"/>
+          <w:highlight w:val="green"/>
           <w:lang w:val="bg-BG" w:eastAsia="en-GB"/>
         </w:rPr>
       </w:pPr>
@@ -5189,6 +5222,7 @@
           <w:b/>
           <w:bCs/>
           <w:color w:val="000000"/>
+          <w:highlight w:val="green"/>
           <w:lang w:eastAsia="en-GB"/>
         </w:rPr>
         <w:t>Image</w:t>
@@ -5197,6 +5231,7 @@
         <w:rPr>
           <w:rFonts w:eastAsia="Times New Roman" w:cstheme="minorHAnsi"/>
           <w:color w:val="000000"/>
+          <w:highlight w:val="green"/>
           <w:lang w:eastAsia="en-GB"/>
         </w:rPr>
         <w:t> </w:t>
@@ -5207,6 +5242,7 @@
           <w:b/>
           <w:bCs/>
           <w:color w:val="000000"/>
+          <w:highlight w:val="green"/>
           <w:lang w:eastAsia="en-GB"/>
         </w:rPr>
         <w:t>background</w:t>
@@ -5215,6 +5251,7 @@
         <w:rPr>
           <w:rFonts w:eastAsia="Times New Roman" w:cstheme="minorHAnsi"/>
           <w:color w:val="000000"/>
+          <w:highlight w:val="green"/>
           <w:lang w:eastAsia="en-GB"/>
         </w:rPr>
         <w:t xml:space="preserve"> color should be </w:t>
@@ -5223,6 +5260,7 @@
       <w:r>
         <w:rPr>
           <w:rStyle w:val="CodeChar"/>
+          <w:highlight w:val="green"/>
           <w:lang w:eastAsia="en-GB"/>
         </w:rPr>
         <w:t>rgb</w:t>
@@ -5231,6 +5269,7 @@
       <w:r>
         <w:rPr>
           <w:rStyle w:val="CodeChar"/>
+          <w:highlight w:val="green"/>
           <w:lang w:eastAsia="en-GB"/>
         </w:rPr>
         <w:t>(255, 255, 255)</w:t>
@@ -5245,6 +5284,7 @@
         <w:spacing w:before="100" w:beforeAutospacing="1" w:after="100" w:afterAutospacing="1" w:line="240" w:lineRule="auto"/>
         <w:rPr>
           <w:rStyle w:val="CodeChar"/>
+          <w:highlight w:val="green"/>
           <w:lang w:val="bg-BG" w:eastAsia="en-GB"/>
         </w:rPr>
       </w:pPr>
@@ -5254,6 +5294,7 @@
           <w:b/>
           <w:bCs/>
           <w:color w:val="000000"/>
+          <w:highlight w:val="green"/>
           <w:lang w:eastAsia="en-GB"/>
         </w:rPr>
         <w:t>Blockquote</w:t>
@@ -5262,6 +5303,7 @@
         <w:rPr>
           <w:rFonts w:eastAsia="Times New Roman" w:cstheme="minorHAnsi"/>
           <w:color w:val="000000"/>
+          <w:highlight w:val="green"/>
           <w:lang w:eastAsia="en-GB"/>
         </w:rPr>
         <w:t xml:space="preserve"> font family must be </w:t>
@@ -5269,6 +5311,7 @@
       <w:r>
         <w:rPr>
           <w:rStyle w:val="CodeChar"/>
+          <w:highlight w:val="green"/>
           <w:lang w:eastAsia="en-GB"/>
         </w:rPr>
         <w:t>Georgia, serif</w:t>
@@ -5284,6 +5327,7 @@
         <w:rPr>
           <w:rFonts w:eastAsia="Times New Roman" w:cstheme="minorHAnsi"/>
           <w:color w:val="000000"/>
+          <w:highlight w:val="green"/>
           <w:lang w:val="bg-BG" w:eastAsia="en-GB"/>
         </w:rPr>
       </w:pPr>
@@ -5291,6 +5335,7 @@
         <w:rPr>
           <w:rFonts w:eastAsia="Times New Roman" w:cstheme="minorHAnsi"/>
           <w:color w:val="000000"/>
+          <w:highlight w:val="green"/>
           <w:lang w:eastAsia="en-GB"/>
         </w:rPr>
         <w:t>The </w:t>
@@ -5301,6 +5346,7 @@
           <w:b/>
           <w:bCs/>
           <w:color w:val="000000"/>
+          <w:highlight w:val="green"/>
           <w:lang w:eastAsia="en-GB"/>
         </w:rPr>
         <w:t>anchors</w:t>
@@ -5309,6 +5355,7 @@
         <w:rPr>
           <w:rFonts w:eastAsia="Times New Roman" w:cstheme="minorHAnsi"/>
           <w:color w:val="000000"/>
+          <w:highlight w:val="green"/>
           <w:lang w:eastAsia="en-GB"/>
         </w:rPr>
         <w:t xml:space="preserve"> text </w:t>
@@ -5319,6 +5366,7 @@
           <w:b/>
           <w:bCs/>
           <w:color w:val="000000"/>
+          <w:highlight w:val="green"/>
           <w:lang w:eastAsia="en-GB"/>
         </w:rPr>
         <w:t>color</w:t>
@@ -5327,6 +5375,7 @@
         <w:rPr>
           <w:rFonts w:eastAsia="Times New Roman" w:cstheme="minorHAnsi"/>
           <w:color w:val="000000"/>
+          <w:highlight w:val="green"/>
           <w:lang w:eastAsia="en-GB"/>
         </w:rPr>
         <w:t xml:space="preserve"> in the aside section must be </w:t>
@@ -5335,6 +5384,7 @@
       <w:r>
         <w:rPr>
           <w:rStyle w:val="CodeChar"/>
+          <w:highlight w:val="green"/>
           <w:lang w:eastAsia="en-GB"/>
         </w:rPr>
         <w:t>rgb</w:t>
@@ -5343,6 +5393,7 @@
       <w:r>
         <w:rPr>
           <w:rStyle w:val="CodeChar"/>
+          <w:highlight w:val="green"/>
           <w:lang w:eastAsia="en-GB"/>
         </w:rPr>
         <w:t>(0, 153, 0)</w:t>
@@ -5357,6 +5408,7 @@
         <w:spacing w:before="100" w:beforeAutospacing="1" w:after="100" w:afterAutospacing="1" w:line="240" w:lineRule="auto"/>
         <w:rPr>
           <w:rStyle w:val="CodeChar"/>
+          <w:highlight w:val="green"/>
           <w:lang w:val="bg-BG" w:eastAsia="en-GB"/>
         </w:rPr>
       </w:pPr>
@@ -5364,6 +5416,7 @@
         <w:rPr>
           <w:rFonts w:eastAsia="Times New Roman" w:cstheme="minorHAnsi"/>
           <w:color w:val="000000"/>
+          <w:highlight w:val="green"/>
           <w:lang w:eastAsia="en-GB"/>
         </w:rPr>
         <w:t>Page </w:t>
@@ -5374,6 +5427,7 @@
           <w:b/>
           <w:bCs/>
           <w:color w:val="000000"/>
+          <w:highlight w:val="green"/>
           <w:lang w:eastAsia="en-GB"/>
         </w:rPr>
         <w:t>headings</w:t>
@@ -5382,6 +5436,7 @@
         <w:rPr>
           <w:rFonts w:eastAsia="Times New Roman" w:cstheme="minorHAnsi"/>
           <w:color w:val="000000"/>
+          <w:highlight w:val="green"/>
           <w:lang w:eastAsia="en-GB"/>
         </w:rPr>
         <w:t> font family must be </w:t>
@@ -5389,6 +5444,7 @@
       <w:r>
         <w:rPr>
           <w:rStyle w:val="CodeChar"/>
+          <w:highlight w:val="green"/>
           <w:lang w:eastAsia="en-GB"/>
         </w:rPr>
         <w:t>Georgia, serif</w:t>
@@ -6217,7 +6273,6 @@
           <w:highlight w:val="green"/>
           <w:lang w:eastAsia="en-GB"/>
         </w:rPr>
-        <w:lastRenderedPageBreak/>
         <w:t>Change the document title to "</w:t>
       </w:r>
       <w:r>
@@ -6584,6 +6639,7 @@
         <w:rPr>
           <w:noProof/>
         </w:rPr>
+        <w:lastRenderedPageBreak/>
         <w:drawing>
           <wp:inline distT="0" distB="0" distL="0" distR="0" wp14:anchorId="104A0AB2" wp14:editId="038919BF">
             <wp:extent cx="6107772" cy="2872145"/>
@@ -6914,7 +6970,7 @@
         <w:spacing w:before="100" w:beforeAutospacing="1" w:after="100" w:afterAutospacing="1" w:line="240" w:lineRule="auto"/>
         <w:ind w:left="360"/>
         <w:rPr>
-          <w:lang w:val="bg-BG" w:eastAsia="en-GB"/>
+          <w:lang w:eastAsia="en-GB"/>
         </w:rPr>
       </w:pPr>
       <w:r>

</xml_diff>

<commit_message>
adding 10th task solution
</commit_message>
<xml_diff>
--- a/HTML & CSS/06 Flexbox-Exercise-Resources/06.Flexbox-Exercise.docx
+++ b/HTML & CSS/06 Flexbox-Exercise-Resources/06.Flexbox-Exercise.docx
@@ -6702,6 +6702,7 @@
         <w:rPr>
           <w:rFonts w:eastAsia="Times New Roman" w:cstheme="minorHAnsi"/>
           <w:color w:val="000000"/>
+          <w:highlight w:val="green"/>
           <w:lang w:val="bg-BG" w:eastAsia="en-GB"/>
         </w:rPr>
       </w:pPr>
@@ -6709,6 +6710,7 @@
         <w:rPr>
           <w:rFonts w:eastAsia="Times New Roman" w:cstheme="minorHAnsi"/>
           <w:color w:val="000000"/>
+          <w:highlight w:val="green"/>
           <w:lang w:eastAsia="en-GB"/>
         </w:rPr>
         <w:t>Change the document title to "</w:t>
@@ -6719,6 +6721,7 @@
           <w:b/>
           <w:bCs/>
           <w:color w:val="000000"/>
+          <w:highlight w:val="green"/>
           <w:lang w:eastAsia="en-GB"/>
         </w:rPr>
         <w:t>Expanding Flex Cards</w:t>
@@ -6727,6 +6730,7 @@
         <w:rPr>
           <w:rFonts w:eastAsia="Times New Roman" w:cstheme="minorHAnsi"/>
           <w:color w:val="000000"/>
+          <w:highlight w:val="green"/>
           <w:lang w:eastAsia="en-GB"/>
         </w:rPr>
         <w:t>"</w:t>
@@ -6752,6 +6756,7 @@
         <w:spacing w:before="100" w:beforeAutospacing="1" w:after="100" w:afterAutospacing="1" w:line="240" w:lineRule="auto"/>
         <w:rPr>
           <w:rStyle w:val="CodeChar"/>
+          <w:highlight w:val="green"/>
           <w:lang w:val="bg-BG" w:eastAsia="en-GB"/>
         </w:rPr>
       </w:pPr>
@@ -6759,6 +6764,7 @@
         <w:rPr>
           <w:rFonts w:eastAsia="Times New Roman" w:cstheme="minorHAnsi"/>
           <w:color w:val="000000"/>
+          <w:highlight w:val="green"/>
           <w:lang w:eastAsia="en-GB"/>
         </w:rPr>
         <w:t>Body background color must be </w:t>
@@ -6766,6 +6772,7 @@
       <w:r>
         <w:rPr>
           <w:rStyle w:val="CodeChar"/>
+          <w:highlight w:val="green"/>
           <w:lang w:eastAsia="en-GB"/>
         </w:rPr>
         <w:t>rgb(238, 238, 238)</w:t>
@@ -6781,6 +6788,7 @@
         <w:rPr>
           <w:rFonts w:eastAsia="Times New Roman" w:cstheme="minorHAnsi"/>
           <w:color w:val="000000"/>
+          <w:highlight w:val="green"/>
           <w:lang w:val="bg-BG" w:eastAsia="en-GB"/>
         </w:rPr>
       </w:pPr>
@@ -6788,6 +6796,7 @@
         <w:rPr>
           <w:rFonts w:eastAsia="Times New Roman" w:cstheme="minorHAnsi"/>
           <w:color w:val="000000"/>
+          <w:highlight w:val="green"/>
           <w:lang w:eastAsia="en-GB"/>
         </w:rPr>
         <w:t>The body display property must be </w:t>
@@ -6795,6 +6804,7 @@
       <w:r>
         <w:rPr>
           <w:rStyle w:val="CodeChar"/>
+          <w:highlight w:val="green"/>
           <w:lang w:eastAsia="en-GB"/>
         </w:rPr>
         <w:t>flex</w:t>
@@ -6810,6 +6820,7 @@
         <w:rPr>
           <w:rFonts w:eastAsia="Times New Roman" w:cstheme="minorHAnsi"/>
           <w:color w:val="000000"/>
+          <w:highlight w:val="green"/>
           <w:lang w:val="bg-BG" w:eastAsia="en-GB"/>
         </w:rPr>
       </w:pPr>
@@ -6817,6 +6828,7 @@
         <w:rPr>
           <w:rFonts w:eastAsia="Times New Roman" w:cstheme="minorHAnsi"/>
           <w:color w:val="000000"/>
+          <w:highlight w:val="green"/>
           <w:lang w:eastAsia="en-GB"/>
         </w:rPr>
         <w:t xml:space="preserve">Align the items in </w:t>
@@ -6827,6 +6839,7 @@
           <w:b/>
           <w:bCs/>
           <w:color w:val="000000"/>
+          <w:highlight w:val="green"/>
           <w:lang w:eastAsia="en-GB"/>
         </w:rPr>
         <w:t>center</w:t>
@@ -6842,6 +6855,7 @@
         <w:rPr>
           <w:rFonts w:eastAsia="Times New Roman" w:cstheme="minorHAnsi"/>
           <w:color w:val="000000"/>
+          <w:highlight w:val="green"/>
           <w:lang w:val="bg-BG" w:eastAsia="en-GB"/>
         </w:rPr>
       </w:pPr>
@@ -6849,6 +6863,7 @@
         <w:rPr>
           <w:rFonts w:eastAsia="Times New Roman" w:cstheme="minorHAnsi"/>
           <w:color w:val="000000"/>
+          <w:highlight w:val="green"/>
           <w:lang w:eastAsia="en-GB"/>
         </w:rPr>
         <w:t>The entire page content must be inside </w:t>
@@ -6856,6 +6871,7 @@
       <w:r>
         <w:rPr>
           <w:rStyle w:val="CodeChar"/>
+          <w:highlight w:val="green"/>
           <w:lang w:eastAsia="en-GB"/>
         </w:rPr>
         <w:t>section</w:t>
@@ -6865,6 +6881,7 @@
           <w:rFonts w:eastAsia="Times New Roman" w:cstheme="minorHAnsi"/>
           <w:noProof/>
           <w:color w:val="000000"/>
+          <w:highlight w:val="green"/>
           <w:lang w:eastAsia="en-GB"/>
         </w:rPr>
         <w:t> </w:t>
@@ -6873,6 +6890,7 @@
         <w:rPr>
           <w:rFonts w:eastAsia="Times New Roman" w:cstheme="minorHAnsi"/>
           <w:color w:val="000000"/>
+          <w:highlight w:val="green"/>
           <w:lang w:eastAsia="en-GB"/>
         </w:rPr>
         <w:t>with class named </w:t>
@@ -6880,6 +6898,7 @@
       <w:r>
         <w:rPr>
           <w:rStyle w:val="CodeChar"/>
+          <w:highlight w:val="green"/>
           <w:lang w:eastAsia="en-GB"/>
         </w:rPr>
         <w:t>container</w:t>
@@ -6889,6 +6908,7 @@
           <w:rFonts w:eastAsia="Times New Roman" w:cstheme="minorHAnsi"/>
           <w:noProof/>
           <w:color w:val="000000"/>
+          <w:highlight w:val="green"/>
           <w:lang w:eastAsia="en-GB"/>
         </w:rPr>
         <w:t> (</w:t>
@@ -6897,6 +6917,7 @@
       <w:r>
         <w:rPr>
           <w:rStyle w:val="CodeChar"/>
+          <w:highlight w:val="green"/>
           <w:lang w:eastAsia="en-GB"/>
         </w:rPr>
         <w:t>section.container</w:t>
@@ -6907,6 +6928,7 @@
           <w:rFonts w:eastAsia="Times New Roman" w:cstheme="minorHAnsi"/>
           <w:noProof/>
           <w:color w:val="000000"/>
+          <w:highlight w:val="green"/>
           <w:lang w:eastAsia="en-GB"/>
         </w:rPr>
         <w:t>)</w:t>
@@ -6922,6 +6944,7 @@
         <w:rPr>
           <w:rFonts w:eastAsia="Times New Roman" w:cstheme="minorHAnsi"/>
           <w:color w:val="000000"/>
+          <w:highlight w:val="green"/>
           <w:lang w:val="bg-BG" w:eastAsia="en-GB"/>
         </w:rPr>
       </w:pPr>
@@ -6929,6 +6952,7 @@
         <w:rPr>
           <w:rFonts w:eastAsia="Times New Roman" w:cstheme="minorHAnsi"/>
           <w:color w:val="000000"/>
+          <w:highlight w:val="green"/>
           <w:lang w:eastAsia="en-GB"/>
         </w:rPr>
         <w:t>The container display property must be </w:t>
@@ -6936,6 +6960,7 @@
       <w:r>
         <w:rPr>
           <w:rStyle w:val="CodeChar"/>
+          <w:highlight w:val="green"/>
           <w:lang w:eastAsia="en-GB"/>
         </w:rPr>
         <w:t>flex</w:t>

</xml_diff>